<commit_message>
Some updates (test_case & TC page)
</commit_message>
<xml_diff>
--- a/test_case.docx
+++ b/test_case.docx
@@ -879,15 +879,7 @@
           </w:tcPr>
           <w:p>
             <w:r>
-              <w:t>Username: %^&amp;*</w:t>
-            </w:r>
-            <w:proofErr w:type="gramStart"/>
-            <w:r>
-              <w:t>()%</w:t>
-            </w:r>
-            <w:proofErr w:type="gramEnd"/>
-            <w:r>
-              <w:t xml:space="preserve">$#@#&amp; *&amp;*&amp;$_+++++&amp;&amp;&amp;&amp;?????/ #* </w:t>
+              <w:t xml:space="preserve">Username: %^&amp;*()%$#@#&amp; *&amp;*&amp;$_+++++&amp;&amp;&amp;&amp;?????/ #* </w:t>
             </w:r>
           </w:p>
           <w:p>
@@ -2145,80 +2137,52 @@
               <w:rPr>
                 <w:color w:val="000000"/>
               </w:rPr>
-              <w:t>~</w:t>
-            </w:r>
-            <w:proofErr w:type="gramStart"/>
+              <w:t>~`!@#$%^&amp;*()_+}{</w:t>
+            </w:r>
             <w:r>
               <w:rPr>
                 <w:color w:val="000000"/>
               </w:rPr>
-              <w:t>`!@</w:t>
-            </w:r>
-            <w:proofErr w:type="gramEnd"/>
+              <w:t>“</w:t>
+            </w:r>
             <w:r>
               <w:rPr>
                 <w:color w:val="000000"/>
               </w:rPr>
-              <w:t>#$%^&amp;*()_+}{</w:t>
-            </w:r>
-            <w:r>
+              <w:t>:&lt;&gt;?|\</w:t>
+            </w:r>
+          </w:p>
+          <w:p>
+            <w:pPr>
               <w:rPr>
                 <w:color w:val="000000"/>
               </w:rPr>
+            </w:pPr>
+          </w:p>
+          <w:p>
+            <w:r>
+              <w:t>Click “Add” button</w:t>
+            </w:r>
+          </w:p>
+        </w:tc>
+        <w:tc>
+          <w:tcPr>
+            <w:tcW w:w="2200" w:type="dxa"/>
+          </w:tcPr>
+          <w:p>
+            <w:pPr>
+              <w:rPr>
+                <w:color w:val="000000"/>
+              </w:rPr>
+            </w:pPr>
+            <w:r>
               <w:t>“</w:t>
             </w:r>
             <w:r>
               <w:rPr>
                 <w:color w:val="000000"/>
               </w:rPr>
-              <w:t>:&lt;&gt;?|\</w:t>
-            </w:r>
-          </w:p>
-          <w:p>
-            <w:pPr>
-              <w:rPr>
-                <w:color w:val="000000"/>
-              </w:rPr>
-            </w:pPr>
-          </w:p>
-          <w:p>
-            <w:r>
-              <w:t>Click “Add” button</w:t>
-            </w:r>
-          </w:p>
-        </w:tc>
-        <w:tc>
-          <w:tcPr>
-            <w:tcW w:w="2200" w:type="dxa"/>
-          </w:tcPr>
-          <w:p>
-            <w:pPr>
-              <w:rPr>
-                <w:color w:val="000000"/>
-              </w:rPr>
-            </w:pPr>
-            <w:r>
-              <w:t>“</w:t>
-            </w:r>
-            <w:r>
-              <w:rPr>
-                <w:color w:val="000000"/>
-              </w:rPr>
-              <w:t>~</w:t>
-            </w:r>
-            <w:proofErr w:type="gramStart"/>
-            <w:r>
-              <w:rPr>
-                <w:color w:val="000000"/>
-              </w:rPr>
-              <w:t>`!@</w:t>
-            </w:r>
-            <w:proofErr w:type="gramEnd"/>
-            <w:r>
-              <w:rPr>
-                <w:color w:val="000000"/>
-              </w:rPr>
-              <w:t>#$%^&amp;*()_+}{</w:t>
+              <w:t>~`!@#$%^&amp;*()_+}{</w:t>
             </w:r>
             <w:r>
               <w:rPr>
@@ -2310,21 +2274,7 @@
               <w:rPr>
                 <w:color w:val="000000"/>
               </w:rPr>
-              <w:t>~</w:t>
-            </w:r>
-            <w:proofErr w:type="gramStart"/>
-            <w:r>
-              <w:rPr>
-                <w:color w:val="000000"/>
-              </w:rPr>
-              <w:t>`!@</w:t>
-            </w:r>
-            <w:proofErr w:type="gramEnd"/>
-            <w:r>
-              <w:rPr>
-                <w:color w:val="000000"/>
-              </w:rPr>
-              <w:t>#$%^&amp;*()_+}{</w:t>
+              <w:t>~`!@#$%^&amp;*()_+}{</w:t>
             </w:r>
             <w:r>
               <w:rPr>
@@ -2390,47 +2340,102 @@
               <w:t>input texts, spacing, numbers and</w:t>
             </w:r>
             <w:r>
-              <w:t xml:space="preserve"> symbols </w:t>
-            </w:r>
-            <w:proofErr w:type="gramStart"/>
-            <w:r>
-              <w:t>entered</w:t>
+              <w:t xml:space="preserve"> symbols entered</w:t>
             </w:r>
             <w:r>
               <w:t xml:space="preserve"> </w:t>
             </w:r>
             <w:r>
-              <w:t>into</w:t>
-            </w:r>
-            <w:proofErr w:type="gramEnd"/>
-            <w:r>
+              <w:t xml:space="preserve">into </w:t>
+            </w:r>
+            <w:r>
+              <w:t>the input text</w:t>
+            </w:r>
+            <w:r>
+              <w:t>box</w:t>
+            </w:r>
+          </w:p>
+        </w:tc>
+        <w:tc>
+          <w:tcPr>
+            <w:tcW w:w="1205" w:type="dxa"/>
+          </w:tcPr>
+          <w:p>
+            <w:pPr>
+              <w:rPr>
+                <w:color w:val="000000"/>
+              </w:rPr>
+            </w:pPr>
+            <w:r>
+              <w:t xml:space="preserve">Textbox: </w:t>
+            </w:r>
+            <w:r>
+              <w:rPr>
+                <w:color w:val="000000"/>
+              </w:rPr>
+              <w:t>Hang out with friends</w:t>
+            </w:r>
+            <w:r>
+              <w:rPr>
+                <w:color w:val="000000"/>
+              </w:rPr>
+              <w:t>!</w:t>
+            </w:r>
+            <w:r>
+              <w:rPr>
+                <w:color w:val="000000"/>
+              </w:rPr>
               <w:t xml:space="preserve"> </w:t>
             </w:r>
             <w:r>
-              <w:t>the input text</w:t>
-            </w:r>
-            <w:r>
-              <w:t>box</w:t>
-            </w:r>
-          </w:p>
-        </w:tc>
-        <w:tc>
-          <w:tcPr>
-            <w:tcW w:w="1205" w:type="dxa"/>
-          </w:tcPr>
-          <w:p>
-            <w:pPr>
               <w:rPr>
                 <w:color w:val="000000"/>
               </w:rPr>
-            </w:pPr>
-            <w:r>
-              <w:t xml:space="preserve">Textbox: </w:t>
+              <w:t>8</w:t>
             </w:r>
             <w:r>
               <w:rPr>
                 <w:color w:val="000000"/>
               </w:rPr>
+              <w:t>^.^</w:t>
+            </w:r>
+            <w:r>
+              <w:rPr>
+                <w:color w:val="000000"/>
+              </w:rPr>
+              <w:t>8</w:t>
+            </w:r>
+          </w:p>
+          <w:p>
+            <w:pPr>
+              <w:rPr>
+                <w:color w:val="000000"/>
+              </w:rPr>
+            </w:pPr>
+          </w:p>
+          <w:p>
+            <w:r>
+              <w:t>Click “Add” button</w:t>
+            </w:r>
+          </w:p>
+        </w:tc>
+        <w:tc>
+          <w:tcPr>
+            <w:tcW w:w="2200" w:type="dxa"/>
+          </w:tcPr>
+          <w:p>
+            <w:pPr>
+              <w:rPr>
+                <w:color w:val="000000"/>
+              </w:rPr>
+            </w:pPr>
+            <w:r>
+              <w:t>“</w:t>
+            </w:r>
+            <w:r>
+              <w:rPr>
+                <w:color w:val="000000"/>
+              </w:rPr>
               <w:t>Hang out with friends</w:t>
             </w:r>
             <w:r>
@@ -2451,79 +2456,12 @@
               </w:rPr>
               <w:t>8</w:t>
             </w:r>
-            <w:proofErr w:type="gramStart"/>
             <w:r>
               <w:rPr>
                 <w:color w:val="000000"/>
               </w:rPr>
               <w:t>^.^</w:t>
             </w:r>
-            <w:proofErr w:type="gramEnd"/>
-            <w:r>
-              <w:rPr>
-                <w:color w:val="000000"/>
-              </w:rPr>
-              <w:t>8</w:t>
-            </w:r>
-          </w:p>
-          <w:p>
-            <w:pPr>
-              <w:rPr>
-                <w:color w:val="000000"/>
-              </w:rPr>
-            </w:pPr>
-          </w:p>
-          <w:p>
-            <w:r>
-              <w:t>Click “Add” button</w:t>
-            </w:r>
-          </w:p>
-        </w:tc>
-        <w:tc>
-          <w:tcPr>
-            <w:tcW w:w="2200" w:type="dxa"/>
-          </w:tcPr>
-          <w:p>
-            <w:pPr>
-              <w:rPr>
-                <w:color w:val="000000"/>
-              </w:rPr>
-            </w:pPr>
-            <w:r>
-              <w:t>“</w:t>
-            </w:r>
-            <w:r>
-              <w:rPr>
-                <w:color w:val="000000"/>
-              </w:rPr>
-              <w:t>Hang out with friends</w:t>
-            </w:r>
-            <w:r>
-              <w:rPr>
-                <w:color w:val="000000"/>
-              </w:rPr>
-              <w:t>!</w:t>
-            </w:r>
-            <w:r>
-              <w:rPr>
-                <w:color w:val="000000"/>
-              </w:rPr>
-              <w:t xml:space="preserve"> </w:t>
-            </w:r>
-            <w:r>
-              <w:rPr>
-                <w:color w:val="000000"/>
-              </w:rPr>
-              <w:t>8</w:t>
-            </w:r>
-            <w:proofErr w:type="gramStart"/>
-            <w:r>
-              <w:rPr>
-                <w:color w:val="000000"/>
-              </w:rPr>
-              <w:t>^.^</w:t>
-            </w:r>
-            <w:proofErr w:type="gramEnd"/>
             <w:r>
               <w:rPr>
                 <w:color w:val="000000"/>
@@ -2632,14 +2570,12 @@
               </w:rPr>
               <w:t>8</w:t>
             </w:r>
-            <w:proofErr w:type="gramStart"/>
             <w:r>
               <w:rPr>
                 <w:color w:val="000000"/>
               </w:rPr>
               <w:t>^.^</w:t>
             </w:r>
-            <w:proofErr w:type="gramEnd"/>
             <w:r>
               <w:rPr>
                 <w:color w:val="000000"/>
@@ -3275,8 +3211,6 @@
             </w:r>
           </w:p>
         </w:tc>
-        <w:bookmarkStart w:id="0" w:name="_GoBack"/>
-        <w:bookmarkEnd w:id="0"/>
       </w:tr>
     </w:tbl>
     <w:p>
@@ -3571,96 +3505,320 @@
           </w:p>
           <w:p>
             <w:r>
-              <w:t xml:space="preserve">Display “Ning Hui was assigned the role of a Project Manager, along with being a developer and a QA member. Although she is the overall manager of this project, she was still required to carry out her duties as a developer and a QA member. As a developer, she was assigned the role of working on and coding out the Team Contributions page as instructed by the technical lead. As a QA member, she was assigned to work on the selenium and </w:t>
+              <w:t xml:space="preserve">Display </w:t>
+            </w:r>
+            <w:r>
+              <w:t>“</w:t>
+            </w:r>
+            <w:r>
+              <w:rPr>
+                <w:rFonts w:cstheme="minorHAnsi"/>
+                <w:color w:val="212529"/>
+                <w:shd w:val="clear" w:color="auto" w:fill="FFFFFF"/>
+              </w:rPr>
+              <w:t>Ning Hui was assigned the role of a Project Manager, along with being a developer and a QA member. Although she is the overall manager of this project, she was still required to carry out her duties as a developer and a QA member. As a developer, she was assigned the role of working on and coding out the Team Contribut</w:t>
+            </w:r>
+            <w:r>
+              <w:rPr>
+                <w:rFonts w:cstheme="minorHAnsi"/>
+                <w:color w:val="212529"/>
+                <w:shd w:val="clear" w:color="auto" w:fill="FFFFFF"/>
+              </w:rPr>
+              <w:t>i</w:t>
+            </w:r>
+            <w:r>
+              <w:rPr>
+                <w:rFonts w:cstheme="minorHAnsi"/>
+                <w:color w:val="212529"/>
+                <w:shd w:val="clear" w:color="auto" w:fill="FFFFFF"/>
+              </w:rPr>
+              <w:t>ons page as instructed by the technical lead, while providing assi</w:t>
+            </w:r>
+            <w:r>
+              <w:rPr>
+                <w:rFonts w:cstheme="minorHAnsi"/>
+                <w:color w:val="212529"/>
+                <w:shd w:val="clear" w:color="auto" w:fill="FFFFFF"/>
+              </w:rPr>
+              <w:t>s</w:t>
+            </w:r>
+            <w:r>
+              <w:rPr>
+                <w:rFonts w:cstheme="minorHAnsi"/>
+                <w:color w:val="212529"/>
+                <w:shd w:val="clear" w:color="auto" w:fill="FFFFFF"/>
+              </w:rPr>
+              <w:t xml:space="preserve">tance to other developers. As a QA member, she was assigned to work on the selenium and </w:t>
             </w:r>
             <w:proofErr w:type="spellStart"/>
             <w:r>
+              <w:rPr>
+                <w:rFonts w:cstheme="minorHAnsi"/>
+                <w:color w:val="212529"/>
+                <w:shd w:val="clear" w:color="auto" w:fill="FFFFFF"/>
+              </w:rPr>
               <w:t>pytest</w:t>
             </w:r>
             <w:proofErr w:type="spellEnd"/>
             <w:r>
-              <w:t xml:space="preserve"> codes and testing alongside the QA lead. Finally, as a project manager, she was required to monitor the issues and step in whatever necessary. She oversees the overall project movement and actions of her team members while giving certain instructions to the QA lead and technical lead when the need arises and to keep the project moving.</w:t>
-            </w:r>
-          </w:p>
-          <w:p>
-            <w:pPr>
-              <w:jc w:val="center"/>
-            </w:pPr>
-          </w:p>
-          <w:p/>
-          <w:p>
-            <w:pPr>
-              <w:jc w:val="center"/>
-            </w:pPr>
-          </w:p>
-          <w:p/>
-          <w:p>
-            <w:pPr>
-              <w:jc w:val="center"/>
-            </w:pPr>
-          </w:p>
-          <w:p>
-            <w:pPr>
-              <w:jc w:val="center"/>
-            </w:pPr>
-          </w:p>
-          <w:p>
-            <w:pPr>
-              <w:jc w:val="center"/>
-            </w:pPr>
-            <w:r>
+              <w:rPr>
+                <w:rFonts w:cstheme="minorHAnsi"/>
+                <w:color w:val="212529"/>
+                <w:shd w:val="clear" w:color="auto" w:fill="FFFFFF"/>
+              </w:rPr>
+              <w:t xml:space="preserve"> codes and testing alon</w:t>
+            </w:r>
+            <w:r>
+              <w:rPr>
+                <w:rFonts w:cstheme="minorHAnsi"/>
+                <w:color w:val="212529"/>
+                <w:shd w:val="clear" w:color="auto" w:fill="FFFFFF"/>
+              </w:rPr>
+              <w:t>g</w:t>
+            </w:r>
+            <w:r>
+              <w:rPr>
+                <w:rFonts w:cstheme="minorHAnsi"/>
+                <w:color w:val="212529"/>
+                <w:shd w:val="clear" w:color="auto" w:fill="FFFFFF"/>
+              </w:rPr>
+              <w:t>side the QA lead. Finally, as a project manager, she was required to monitor the issues and step in whenever necessary. She oversees the overall project movement and actions of her team members while giving certain in</w:t>
+            </w:r>
+            <w:r>
+              <w:rPr>
+                <w:rFonts w:cstheme="minorHAnsi"/>
+                <w:color w:val="212529"/>
+                <w:shd w:val="clear" w:color="auto" w:fill="FFFFFF"/>
+              </w:rPr>
+              <w:t>s</w:t>
+            </w:r>
+            <w:r>
+              <w:rPr>
+                <w:rFonts w:cstheme="minorHAnsi"/>
+                <w:color w:val="212529"/>
+                <w:shd w:val="clear" w:color="auto" w:fill="FFFFFF"/>
+              </w:rPr>
+              <w:t>tructions to the QA lead and technical lead when the need arises and to keep the project moving.</w:t>
+            </w:r>
+            <w:r>
+              <w:rPr>
+                <w:rFonts w:cstheme="minorHAnsi"/>
+                <w:color w:val="212529"/>
+                <w:shd w:val="clear" w:color="auto" w:fill="FFFFFF"/>
+              </w:rPr>
+              <w:t>”</w:t>
+            </w:r>
+          </w:p>
+          <w:p/>
+          <w:p>
+            <w:pPr>
+              <w:jc w:val="center"/>
+            </w:pPr>
+          </w:p>
+          <w:p/>
+          <w:p>
+            <w:pPr>
+              <w:jc w:val="center"/>
+            </w:pPr>
+          </w:p>
+          <w:p/>
+          <w:p>
+            <w:pPr>
+              <w:jc w:val="center"/>
+            </w:pPr>
+          </w:p>
+          <w:p>
+            <w:pPr>
+              <w:jc w:val="center"/>
+            </w:pPr>
+          </w:p>
+          <w:p>
+            <w:pPr>
+              <w:jc w:val="center"/>
+            </w:pPr>
+            <w:r>
+              <w:t>Display “QA Lead”</w:t>
+            </w:r>
+          </w:p>
+          <w:p>
+            <w:pPr>
+              <w:jc w:val="center"/>
+            </w:pPr>
+          </w:p>
+          <w:p>
+            <w:pPr>
+              <w:jc w:val="center"/>
+            </w:pPr>
+            <w:r>
+              <w:t xml:space="preserve">Display “ </w:t>
+            </w:r>
+          </w:p>
+          <w:p>
+            <w:pPr>
+              <w:jc w:val="center"/>
+            </w:pPr>
+            <w:r>
+              <w:t>Koh Fang Ting”</w:t>
+            </w:r>
+          </w:p>
+          <w:p>
+            <w:pPr>
+              <w:jc w:val="center"/>
+            </w:pPr>
+          </w:p>
+          <w:p>
+            <w:pPr>
+              <w:jc w:val="center"/>
+            </w:pPr>
+            <w:r>
+              <w:t xml:space="preserve">Display </w:t>
+            </w:r>
+            <w:r>
+              <w:t>“</w:t>
+            </w:r>
+            <w:r>
+              <w:rPr>
+                <w:rFonts w:cstheme="minorHAnsi"/>
+                <w:color w:val="212529"/>
+                <w:shd w:val="clear" w:color="auto" w:fill="FFFFFF"/>
+              </w:rPr>
+              <w:t>Fang Ting was assigned the role of a QA lead where she leads her QA members. In this team however, there is only one other QA member. Therefore, not only is she required to work on the testing just like a QA member, she also had to lead the other QA member in the team and provide clear instructions and tasks for that member to work on. She came up with the test cases and monitors the commits by the developers so that she can make changes to her test cases while raising issues whenever there are bugs found in the codes. She had to constantly update her test cases due to the frequent changes to the codes and ensured that her test cases matches with the most current codes.</w:t>
+            </w:r>
+            <w:r>
+              <w:rPr>
+                <w:rFonts w:cstheme="minorHAnsi"/>
+                <w:color w:val="212529"/>
+                <w:shd w:val="clear" w:color="auto" w:fill="FFFFFF"/>
+              </w:rPr>
+              <w:t>”</w:t>
+            </w:r>
+          </w:p>
+          <w:p/>
+          <w:p>
+            <w:pPr>
+              <w:jc w:val="center"/>
+            </w:pPr>
+          </w:p>
+          <w:p>
+            <w:pPr>
+              <w:jc w:val="center"/>
+            </w:pPr>
+            <w:r>
+              <w:t>Display “Technical Lead”</w:t>
+            </w:r>
+          </w:p>
+          <w:p>
+            <w:pPr>
+              <w:jc w:val="center"/>
+            </w:pPr>
+          </w:p>
+          <w:p>
+            <w:pPr>
+              <w:jc w:val="center"/>
+            </w:pPr>
+            <w:r>
+              <w:t>Display “</w:t>
+            </w:r>
+          </w:p>
+          <w:p>
+            <w:pPr>
+              <w:jc w:val="center"/>
+            </w:pPr>
+            <w:r>
+              <w:t>Lee Ze Rong”</w:t>
+            </w:r>
+          </w:p>
+          <w:p>
+            <w:pPr>
+              <w:jc w:val="center"/>
+            </w:pPr>
+          </w:p>
+          <w:p>
+            <w:r>
+              <w:t xml:space="preserve">Display </w:t>
+            </w:r>
+            <w:r>
+              <w:t>“</w:t>
+            </w:r>
+            <w:r>
+              <w:rPr>
+                <w:rFonts w:cstheme="minorHAnsi"/>
+                <w:color w:val="212529"/>
+                <w:shd w:val="clear" w:color="auto" w:fill="FFFFFF"/>
+              </w:rPr>
+              <w:t xml:space="preserve">Ze Rong was assigned the role of a technical lead whereby he was in charge of the </w:t>
+            </w:r>
+            <w:r>
+              <w:rPr>
+                <w:rFonts w:cstheme="minorHAnsi"/>
+                <w:color w:val="212529"/>
+                <w:shd w:val="clear" w:color="auto" w:fill="FFFFFF"/>
+              </w:rPr>
               <w:lastRenderedPageBreak/>
-              <w:t>Display “QA Lead”</w:t>
-            </w:r>
-          </w:p>
-          <w:p>
-            <w:pPr>
-              <w:jc w:val="center"/>
-            </w:pPr>
-          </w:p>
-          <w:p>
-            <w:pPr>
-              <w:jc w:val="center"/>
-            </w:pPr>
-            <w:r>
-              <w:t xml:space="preserve">Display “ </w:t>
-            </w:r>
-          </w:p>
-          <w:p>
-            <w:pPr>
-              <w:jc w:val="center"/>
-            </w:pPr>
-            <w:r>
-              <w:t>Koh Fang Ting”</w:t>
-            </w:r>
-          </w:p>
-          <w:p>
-            <w:pPr>
-              <w:jc w:val="center"/>
-            </w:pPr>
-          </w:p>
-          <w:p>
-            <w:r>
-              <w:t>Display “Fang Ting was assigned the role of a QA lead where she leads her QA members. In this team however, there is only one other QA member. Therefore, not only is she required to work on the testing just like a QA member, she also had to lead the other QA member in the team and provide clear instructions and tasks for that member to work on. She came up with the test cases and monitors the commits by the developers so that she can make changes to her test cases.</w:t>
-            </w:r>
-          </w:p>
-          <w:p>
-            <w:pPr>
-              <w:jc w:val="center"/>
-            </w:pPr>
-          </w:p>
-          <w:p/>
-          <w:p>
-            <w:pPr>
-              <w:jc w:val="center"/>
-            </w:pPr>
-          </w:p>
-          <w:p>
-            <w:pPr>
-              <w:jc w:val="center"/>
-            </w:pPr>
-            <w:r>
-              <w:t>Display “Technical Lead”</w:t>
+              <w:t xml:space="preserve">developers in this team. In addition to managing the developers under him, he was also required to carry out his duties as a developer. He was tasked to work on the To Do History page as well as helping out for </w:t>
+            </w:r>
+            <w:proofErr w:type="spellStart"/>
+            <w:r>
+              <w:rPr>
+                <w:rFonts w:cstheme="minorHAnsi"/>
+                <w:color w:val="212529"/>
+                <w:shd w:val="clear" w:color="auto" w:fill="FFFFFF"/>
+              </w:rPr>
+              <w:t>the</w:t>
+            </w:r>
+            <w:proofErr w:type="spellEnd"/>
+            <w:r>
+              <w:rPr>
+                <w:rFonts w:cstheme="minorHAnsi"/>
+                <w:color w:val="212529"/>
+                <w:shd w:val="clear" w:color="auto" w:fill="FFFFFF"/>
+              </w:rPr>
+              <w:t xml:space="preserve"> To Do page as one of the team's developer could not make his codes work. He also constantly monitors the activities of his development team's progress through </w:t>
+            </w:r>
+            <w:proofErr w:type="spellStart"/>
+            <w:r>
+              <w:rPr>
+                <w:rFonts w:cstheme="minorHAnsi"/>
+                <w:color w:val="212529"/>
+                <w:shd w:val="clear" w:color="auto" w:fill="FFFFFF"/>
+              </w:rPr>
+              <w:t>github</w:t>
+            </w:r>
+            <w:proofErr w:type="spellEnd"/>
+            <w:r>
+              <w:rPr>
+                <w:rFonts w:cstheme="minorHAnsi"/>
+                <w:color w:val="212529"/>
+                <w:shd w:val="clear" w:color="auto" w:fill="FFFFFF"/>
+              </w:rPr>
+              <w:t xml:space="preserve"> commits and manages the merging of the branches to the master branch to ensure that there are no conflicts before allowing a push request into it. This ensures that the website works as intended before having the QA carry out tests on it.</w:t>
+            </w:r>
+            <w:r>
+              <w:rPr>
+                <w:rFonts w:cstheme="minorHAnsi"/>
+                <w:color w:val="212529"/>
+                <w:shd w:val="clear" w:color="auto" w:fill="FFFFFF"/>
+              </w:rPr>
+              <w:t>”</w:t>
+            </w:r>
+          </w:p>
+          <w:p>
+            <w:pPr>
+              <w:jc w:val="center"/>
+            </w:pPr>
+          </w:p>
+          <w:p>
+            <w:pPr>
+              <w:jc w:val="center"/>
+            </w:pPr>
+          </w:p>
+          <w:p/>
+          <w:p>
+            <w:pPr>
+              <w:jc w:val="center"/>
+            </w:pPr>
+            <w:r>
+              <w:t>Display “Developer”</w:t>
             </w:r>
           </w:p>
           <w:p>
@@ -3681,37 +3839,56 @@
               <w:jc w:val="center"/>
             </w:pPr>
             <w:r>
-              <w:t>Lee Ze Rong”</w:t>
-            </w:r>
-          </w:p>
-          <w:p>
-            <w:pPr>
-              <w:jc w:val="center"/>
-            </w:pPr>
-          </w:p>
-          <w:p>
-            <w:r>
-              <w:t xml:space="preserve">Display “Ze Rong was assigned the role of a technical lead whereby he </w:t>
-            </w:r>
-            <w:proofErr w:type="gramStart"/>
-            <w:r>
-              <w:t>was in charge of</w:t>
-            </w:r>
-            <w:proofErr w:type="gramEnd"/>
-            <w:r>
-              <w:t xml:space="preserve"> the developers in this team. In addition to managing the developers under him, he was also required to carry out his duties as a developer. He was required to work on the To Do page while monitoring the activities of his developer teams”.</w:t>
-            </w:r>
-          </w:p>
-          <w:p>
-            <w:pPr>
-              <w:jc w:val="center"/>
-            </w:pPr>
-          </w:p>
-          <w:p>
-            <w:pPr>
-              <w:jc w:val="center"/>
-            </w:pPr>
-          </w:p>
+              <w:t>Jansen Ros”</w:t>
+            </w:r>
+          </w:p>
+          <w:p>
+            <w:pPr>
+              <w:jc w:val="center"/>
+            </w:pPr>
+          </w:p>
+          <w:p>
+            <w:pPr>
+              <w:rPr>
+                <w:rFonts w:cstheme="minorHAnsi"/>
+                <w:color w:val="212529"/>
+                <w:shd w:val="clear" w:color="auto" w:fill="FFFFFF"/>
+              </w:rPr>
+            </w:pPr>
+            <w:r>
+              <w:t xml:space="preserve">Display </w:t>
+            </w:r>
+            <w:r>
+              <w:t>“</w:t>
+            </w:r>
+            <w:r>
+              <w:rPr>
+                <w:rFonts w:cstheme="minorHAnsi"/>
+                <w:color w:val="212529"/>
+                <w:shd w:val="clear" w:color="auto" w:fill="FFFFFF"/>
+              </w:rPr>
+              <w:t xml:space="preserve">Jansen was assigned the role of a developer whereby he was required to code out certain parts of the project. He was given the task of developing the To Do page but was unable to get his codes working, which resulted in having some features of the page done by the team's technical lead instead. Despite the inability to produce a functioning page, effort was still made to the </w:t>
+            </w:r>
+            <w:r>
+              <w:rPr>
+                <w:rFonts w:cstheme="minorHAnsi"/>
+                <w:color w:val="212529"/>
+                <w:shd w:val="clear" w:color="auto" w:fill="FFFFFF"/>
+              </w:rPr>
+              <w:lastRenderedPageBreak/>
+              <w:t>best of his abilities. Therefore, the To Do page was completed due to the collaboration between Jansen and the technical lead.</w:t>
+            </w:r>
+            <w:r>
+              <w:rPr>
+                <w:rFonts w:cstheme="minorHAnsi"/>
+                <w:color w:val="212529"/>
+                <w:shd w:val="clear" w:color="auto" w:fill="FFFFFF"/>
+              </w:rPr>
+              <w:t>”</w:t>
+            </w:r>
+          </w:p>
+          <w:p/>
+          <w:p/>
           <w:p/>
           <w:p>
             <w:pPr>
@@ -3739,48 +3916,6 @@
               <w:jc w:val="center"/>
             </w:pPr>
             <w:r>
-              <w:t>Jansen Ros”</w:t>
-            </w:r>
-          </w:p>
-          <w:p>
-            <w:pPr>
-              <w:jc w:val="center"/>
-            </w:pPr>
-          </w:p>
-          <w:p>
-            <w:r>
-              <w:t>Display “Jansen Ros was assigned the role of a developer whereby he was required to code out certain parts of the project. He was given the task of developing the To Do page where there is a compilation of all the To Do items added.</w:t>
-            </w:r>
-          </w:p>
-          <w:p/>
-          <w:p/>
-          <w:p/>
-          <w:p>
-            <w:pPr>
-              <w:jc w:val="center"/>
-            </w:pPr>
-            <w:r>
-              <w:t>Display “Developer”</w:t>
-            </w:r>
-          </w:p>
-          <w:p>
-            <w:pPr>
-              <w:jc w:val="center"/>
-            </w:pPr>
-          </w:p>
-          <w:p>
-            <w:pPr>
-              <w:jc w:val="center"/>
-            </w:pPr>
-            <w:r>
-              <w:t>Display “</w:t>
-            </w:r>
-          </w:p>
-          <w:p>
-            <w:pPr>
-              <w:jc w:val="center"/>
-            </w:pPr>
-            <w:r>
               <w:t>Ray Tan”</w:t>
             </w:r>
           </w:p>
@@ -3791,15 +3926,26 @@
           </w:p>
           <w:p>
             <w:r>
-              <w:t xml:space="preserve">Display “Ray Tan was assigned the role of a developer and was required to code out certain parts of the project. At the start of the project, he was required to work on coding out a simple code base (referencing from the video) which will later serve as the core to be further developed on. He was </w:t>
-            </w:r>
-            <w:proofErr w:type="gramStart"/>
-            <w:r>
-              <w:t>later on</w:t>
-            </w:r>
-            <w:proofErr w:type="gramEnd"/>
-            <w:r>
-              <w:t xml:space="preserve"> assigned to also work on the User Login page.</w:t>
+              <w:t xml:space="preserve">Display </w:t>
+            </w:r>
+            <w:r>
+              <w:t>“</w:t>
+            </w:r>
+            <w:r>
+              <w:rPr>
+                <w:rFonts w:cstheme="minorHAnsi"/>
+                <w:color w:val="212529"/>
+                <w:shd w:val="clear" w:color="auto" w:fill="FFFFFF"/>
+              </w:rPr>
+              <w:t>Ray was also assigned the role of a developer and was required to code out certain parts of the project. At the start of the project, he was required to work on coding out a simple code base (referencing from the video) which will later serve as the core to be further developed on. He was later on assigned to also work on the User Login page. Despite having a working page, there were many conflicts between the master branch and his own branch which resulted in the need for the technical lead to step in and make changes to ensure they can merge without any issues. Assistance from one other developer in the team was also requested.</w:t>
+            </w:r>
+            <w:r>
+              <w:rPr>
+                <w:rFonts w:cstheme="minorHAnsi"/>
+                <w:color w:val="212529"/>
+                <w:shd w:val="clear" w:color="auto" w:fill="FFFFFF"/>
+              </w:rPr>
+              <w:t>”</w:t>
             </w:r>
           </w:p>
           <w:p/>
@@ -3912,17 +4058,110 @@
           </w:p>
           <w:p>
             <w:r>
-              <w:t xml:space="preserve">Display “Ning Hui was assigned the role of a Project Manager, along with being a developer and a QA member. Although she is the overall manager of this project, she was still required to carry out her duties as a developer and a QA member. As a developer, she was assigned the role of working on and coding out the Team Contributions page as instructed by the technical lead. As a QA member, she was assigned to work on the selenium and </w:t>
+              <w:t>Display “</w:t>
+            </w:r>
+            <w:r>
+              <w:rPr>
+                <w:rFonts w:cstheme="minorHAnsi"/>
+                <w:color w:val="212529"/>
+                <w:shd w:val="clear" w:color="auto" w:fill="FFFFFF"/>
+              </w:rPr>
+              <w:t>Ning Hui was assigned the role of a Project Manager, along with being a developer and a QA member. Although she is the overall manager of this project, she was still required to carry out her duties as a developer and a QA member. As a developer, she was assigned the role of working on and coding out the Team Contribut</w:t>
+            </w:r>
+            <w:r>
+              <w:rPr>
+                <w:rFonts w:cstheme="minorHAnsi"/>
+                <w:color w:val="212529"/>
+                <w:shd w:val="clear" w:color="auto" w:fill="FFFFFF"/>
+              </w:rPr>
+              <w:t>i</w:t>
+            </w:r>
+            <w:r>
+              <w:rPr>
+                <w:rFonts w:cstheme="minorHAnsi"/>
+                <w:color w:val="212529"/>
+                <w:shd w:val="clear" w:color="auto" w:fill="FFFFFF"/>
+              </w:rPr>
+              <w:t>ons page as instructed by the technical lead, while providing assi</w:t>
+            </w:r>
+            <w:r>
+              <w:rPr>
+                <w:rFonts w:cstheme="minorHAnsi"/>
+                <w:color w:val="212529"/>
+                <w:shd w:val="clear" w:color="auto" w:fill="FFFFFF"/>
+              </w:rPr>
+              <w:t>s</w:t>
+            </w:r>
+            <w:r>
+              <w:rPr>
+                <w:rFonts w:cstheme="minorHAnsi"/>
+                <w:color w:val="212529"/>
+                <w:shd w:val="clear" w:color="auto" w:fill="FFFFFF"/>
+              </w:rPr>
+              <w:t xml:space="preserve">tance to other developers. As a QA member, she was assigned to work on the selenium and </w:t>
             </w:r>
             <w:proofErr w:type="spellStart"/>
             <w:r>
+              <w:rPr>
+                <w:rFonts w:cstheme="minorHAnsi"/>
+                <w:color w:val="212529"/>
+                <w:shd w:val="clear" w:color="auto" w:fill="FFFFFF"/>
+              </w:rPr>
               <w:t>pytest</w:t>
             </w:r>
             <w:proofErr w:type="spellEnd"/>
             <w:r>
-              <w:t xml:space="preserve"> codes and testing alongside the QA lead. Finally, as a project manager, she was required to monitor the issues and step in whatever necessary. She oversees the overall project movement and actions of her team members while giving certain instructions to the QA lead and technical lead when the need arises and to keep the project moving.</w:t>
-            </w:r>
-          </w:p>
+              <w:rPr>
+                <w:rFonts w:cstheme="minorHAnsi"/>
+                <w:color w:val="212529"/>
+                <w:shd w:val="clear" w:color="auto" w:fill="FFFFFF"/>
+              </w:rPr>
+              <w:t xml:space="preserve"> codes and testing alon</w:t>
+            </w:r>
+            <w:r>
+              <w:rPr>
+                <w:rFonts w:cstheme="minorHAnsi"/>
+                <w:color w:val="212529"/>
+                <w:shd w:val="clear" w:color="auto" w:fill="FFFFFF"/>
+              </w:rPr>
+              <w:t>g</w:t>
+            </w:r>
+            <w:r>
+              <w:rPr>
+                <w:rFonts w:cstheme="minorHAnsi"/>
+                <w:color w:val="212529"/>
+                <w:shd w:val="clear" w:color="auto" w:fill="FFFFFF"/>
+              </w:rPr>
+              <w:t>side the QA lead. Finally, as a project manager, she was required to monitor the issues and step in whenever necessary. She oversees the overall project movement and actions of her team members while giving certain in</w:t>
+            </w:r>
+            <w:r>
+              <w:rPr>
+                <w:rFonts w:cstheme="minorHAnsi"/>
+                <w:color w:val="212529"/>
+                <w:shd w:val="clear" w:color="auto" w:fill="FFFFFF"/>
+              </w:rPr>
+              <w:t>s</w:t>
+            </w:r>
+            <w:bookmarkStart w:id="0" w:name="_GoBack"/>
+            <w:bookmarkEnd w:id="0"/>
+            <w:r>
+              <w:rPr>
+                <w:rFonts w:cstheme="minorHAnsi"/>
+                <w:color w:val="212529"/>
+                <w:shd w:val="clear" w:color="auto" w:fill="FFFFFF"/>
+              </w:rPr>
+              <w:t>tructions to the QA lead and technical lead when the need arises and to keep the project moving.</w:t>
+            </w:r>
+            <w:r>
+              <w:rPr>
+                <w:rFonts w:cstheme="minorHAnsi"/>
+                <w:color w:val="212529"/>
+                <w:shd w:val="clear" w:color="auto" w:fill="FFFFFF"/>
+              </w:rPr>
+              <w:t>”</w:t>
+            </w:r>
+          </w:p>
+          <w:p/>
           <w:p>
             <w:r>
               <w:rPr>
@@ -3950,13 +4189,288 @@
               <w:jc w:val="center"/>
             </w:pPr>
             <w:r>
+              <w:t xml:space="preserve">Display “QA Lead” </w:t>
+            </w:r>
+            <w:r>
+              <w:rPr>
+                <w:highlight w:val="yellow"/>
+              </w:rPr>
+              <w:t>(display in header size, bold)</w:t>
+            </w:r>
+          </w:p>
+          <w:p>
+            <w:pPr>
+              <w:jc w:val="center"/>
+            </w:pPr>
+            <w:r>
+              <w:t xml:space="preserve"> </w:t>
+            </w:r>
+          </w:p>
+          <w:p>
+            <w:pPr>
+              <w:jc w:val="center"/>
+            </w:pPr>
+          </w:p>
+          <w:p>
+            <w:pPr>
+              <w:jc w:val="center"/>
+            </w:pPr>
+            <w:r>
+              <w:t>Display</w:t>
+            </w:r>
+          </w:p>
+          <w:p>
+            <w:pPr>
+              <w:jc w:val="center"/>
+            </w:pPr>
+            <w:r>
+              <w:t xml:space="preserve">“Koh Fang Ting” </w:t>
+            </w:r>
+            <w:r>
+              <w:rPr>
+                <w:highlight w:val="yellow"/>
+              </w:rPr>
+              <w:t>(display in smaller header size, bold)</w:t>
+            </w:r>
+          </w:p>
+          <w:p>
+            <w:pPr>
+              <w:jc w:val="center"/>
+            </w:pPr>
+          </w:p>
+          <w:p/>
+          <w:p>
+            <w:r>
+              <w:t>Display “</w:t>
+            </w:r>
+            <w:r>
+              <w:rPr>
+                <w:rFonts w:cstheme="minorHAnsi"/>
+                <w:color w:val="212529"/>
+                <w:shd w:val="clear" w:color="auto" w:fill="FFFFFF"/>
+              </w:rPr>
+              <w:t>Fang Ting was assigned the role of a QA lead where she leads her QA members. In this team however, there is only one other QA member. Therefore, not only is she required to work on the testing just like a QA member, she also had to lead the other QA member in the team and provide clear instructions and tasks for that member to work on. She came up with the test cases and monitors the commits by the developers so that she can make changes to her test cases while raising issues whenever there are bugs found in the codes. She had to constantly update her test cases due to the frequent changes to the codes and ensured that her test cases matches with the most current codes.</w:t>
+            </w:r>
+            <w:r>
+              <w:rPr>
+                <w:rFonts w:cstheme="minorHAnsi"/>
+                <w:color w:val="212529"/>
+                <w:shd w:val="clear" w:color="auto" w:fill="FFFFFF"/>
+              </w:rPr>
+              <w:t>”</w:t>
+            </w:r>
+          </w:p>
+          <w:p/>
+          <w:p>
+            <w:r>
+              <w:rPr>
+                <w:highlight w:val="yellow"/>
+              </w:rPr>
+              <w:t>(Display in paragraph format</w:t>
+            </w:r>
+            <w:r>
+              <w:rPr>
+                <w:highlight w:val="yellow"/>
+              </w:rPr>
+              <w:t>, without bold</w:t>
+            </w:r>
+            <w:r>
+              <w:rPr>
+                <w:highlight w:val="yellow"/>
+              </w:rPr>
+              <w:t>)</w:t>
+            </w:r>
+          </w:p>
+          <w:p>
+            <w:pPr>
+              <w:jc w:val="center"/>
+            </w:pPr>
+          </w:p>
+          <w:p>
+            <w:pPr>
+              <w:jc w:val="center"/>
+            </w:pPr>
+          </w:p>
+          <w:p>
+            <w:pPr>
+              <w:jc w:val="center"/>
+            </w:pPr>
+          </w:p>
+          <w:p>
+            <w:pPr>
+              <w:jc w:val="center"/>
+            </w:pPr>
+          </w:p>
+          <w:p>
+            <w:r>
+              <w:t xml:space="preserve">Display “Technical Lead” </w:t>
+            </w:r>
+            <w:r>
+              <w:rPr>
+                <w:highlight w:val="yellow"/>
+              </w:rPr>
+              <w:t>(display in header size, bold)</w:t>
+            </w:r>
+          </w:p>
+          <w:p>
+            <w:pPr>
+              <w:jc w:val="center"/>
+            </w:pPr>
+          </w:p>
+          <w:p>
+            <w:pPr>
+              <w:jc w:val="center"/>
+            </w:pPr>
+            <w:r>
+              <w:t>Display “</w:t>
+            </w:r>
+          </w:p>
+          <w:p>
+            <w:pPr>
+              <w:jc w:val="center"/>
+            </w:pPr>
+            <w:r>
+              <w:t xml:space="preserve">Lee Ze Rong” </w:t>
+            </w:r>
+            <w:r>
+              <w:rPr>
+                <w:highlight w:val="yellow"/>
+              </w:rPr>
+              <w:t>(display in smaller header size, bold)</w:t>
+            </w:r>
+          </w:p>
+          <w:p>
+            <w:pPr>
+              <w:jc w:val="center"/>
+            </w:pPr>
+          </w:p>
+          <w:p>
+            <w:pPr>
+              <w:rPr>
+                <w:rFonts w:cstheme="minorHAnsi"/>
+                <w:color w:val="212529"/>
+                <w:shd w:val="clear" w:color="auto" w:fill="FFFFFF"/>
+              </w:rPr>
+            </w:pPr>
+            <w:r>
+              <w:t>Display “</w:t>
+            </w:r>
+            <w:r>
+              <w:rPr>
+                <w:rFonts w:cstheme="minorHAnsi"/>
+                <w:color w:val="212529"/>
+                <w:shd w:val="clear" w:color="auto" w:fill="FFFFFF"/>
+              </w:rPr>
+              <w:t xml:space="preserve">Ze Rong was assigned the role of a technical lead whereby he was in charge of the developers in this team. In addition to managing the developers under him, he was also required to carry out his </w:t>
+            </w:r>
+            <w:r>
+              <w:rPr>
+                <w:rFonts w:cstheme="minorHAnsi"/>
+                <w:color w:val="212529"/>
+                <w:shd w:val="clear" w:color="auto" w:fill="FFFFFF"/>
+              </w:rPr>
               <w:lastRenderedPageBreak/>
-              <w:t xml:space="preserve">Display “QA Lead” </w:t>
-            </w:r>
+              <w:t xml:space="preserve">duties as a developer. He was tasked to work on the To Do History page as well as helping out for </w:t>
+            </w:r>
+            <w:proofErr w:type="spellStart"/>
+            <w:r>
+              <w:rPr>
+                <w:rFonts w:cstheme="minorHAnsi"/>
+                <w:color w:val="212529"/>
+                <w:shd w:val="clear" w:color="auto" w:fill="FFFFFF"/>
+              </w:rPr>
+              <w:t>the</w:t>
+            </w:r>
+            <w:proofErr w:type="spellEnd"/>
+            <w:r>
+              <w:rPr>
+                <w:rFonts w:cstheme="minorHAnsi"/>
+                <w:color w:val="212529"/>
+                <w:shd w:val="clear" w:color="auto" w:fill="FFFFFF"/>
+              </w:rPr>
+              <w:t xml:space="preserve"> To Do page as one of the team's developer could not make his codes work. He also constantly monitors the activities of his development team's progress through </w:t>
+            </w:r>
+            <w:proofErr w:type="spellStart"/>
+            <w:r>
+              <w:rPr>
+                <w:rFonts w:cstheme="minorHAnsi"/>
+                <w:color w:val="212529"/>
+                <w:shd w:val="clear" w:color="auto" w:fill="FFFFFF"/>
+              </w:rPr>
+              <w:t>github</w:t>
+            </w:r>
+            <w:proofErr w:type="spellEnd"/>
+            <w:r>
+              <w:rPr>
+                <w:rFonts w:cstheme="minorHAnsi"/>
+                <w:color w:val="212529"/>
+                <w:shd w:val="clear" w:color="auto" w:fill="FFFFFF"/>
+              </w:rPr>
+              <w:t xml:space="preserve"> commits and manages the merging of the branches to the master branch to ensure that there are no conflicts before allowing a push request into it. This ensures that the website works as intended before having the QA carry out tests on it.</w:t>
+            </w:r>
+            <w:r>
+              <w:rPr>
+                <w:rFonts w:cstheme="minorHAnsi"/>
+                <w:color w:val="212529"/>
+                <w:shd w:val="clear" w:color="auto" w:fill="FFFFFF"/>
+              </w:rPr>
+              <w:t>”</w:t>
+            </w:r>
+          </w:p>
+          <w:p/>
+          <w:p>
             <w:r>
               <w:rPr>
                 <w:highlight w:val="yellow"/>
               </w:rPr>
+              <w:t xml:space="preserve"> </w:t>
+            </w:r>
+            <w:r>
+              <w:rPr>
+                <w:highlight w:val="yellow"/>
+              </w:rPr>
+              <w:t>(Display in paragraph format</w:t>
+            </w:r>
+            <w:r>
+              <w:rPr>
+                <w:highlight w:val="yellow"/>
+              </w:rPr>
+              <w:t>, without bold</w:t>
+            </w:r>
+            <w:r>
+              <w:rPr>
+                <w:highlight w:val="yellow"/>
+              </w:rPr>
+              <w:t>)</w:t>
+            </w:r>
+          </w:p>
+          <w:p>
+            <w:pPr>
+              <w:jc w:val="center"/>
+            </w:pPr>
+          </w:p>
+          <w:p>
+            <w:pPr>
+              <w:jc w:val="center"/>
+            </w:pPr>
+          </w:p>
+          <w:p>
+            <w:pPr>
+              <w:jc w:val="center"/>
+            </w:pPr>
+          </w:p>
+          <w:p/>
+          <w:p>
+            <w:pPr>
+              <w:jc w:val="center"/>
+            </w:pPr>
+            <w:r>
+              <w:t xml:space="preserve">Display “Developer” </w:t>
+            </w:r>
+            <w:r>
+              <w:rPr>
+                <w:highlight w:val="yellow"/>
+              </w:rPr>
               <w:t>(display in header size, bold)</w:t>
             </w:r>
           </w:p>
@@ -3964,34 +4478,141 @@
             <w:pPr>
               <w:jc w:val="center"/>
             </w:pPr>
-            <w:r>
+          </w:p>
+          <w:p>
+            <w:pPr>
+              <w:jc w:val="center"/>
+            </w:pPr>
+            <w:r>
+              <w:t>Display “</w:t>
+            </w:r>
+          </w:p>
+          <w:p>
+            <w:pPr>
+              <w:jc w:val="center"/>
+            </w:pPr>
+            <w:r>
+              <w:t xml:space="preserve">Jansen Ros” </w:t>
+            </w:r>
+            <w:r>
+              <w:rPr>
+                <w:highlight w:val="yellow"/>
+              </w:rPr>
+              <w:t>(display in smaller header size, bold)</w:t>
+            </w:r>
+          </w:p>
+          <w:p>
+            <w:pPr>
+              <w:jc w:val="center"/>
+            </w:pPr>
+          </w:p>
+          <w:p>
+            <w:pPr>
+              <w:rPr>
+                <w:rFonts w:cstheme="minorHAnsi"/>
+                <w:color w:val="212529"/>
+                <w:shd w:val="clear" w:color="auto" w:fill="FFFFFF"/>
+              </w:rPr>
+            </w:pPr>
+            <w:r>
+              <w:t>Display “</w:t>
+            </w:r>
+            <w:r>
+              <w:rPr>
+                <w:rFonts w:cstheme="minorHAnsi"/>
+                <w:color w:val="212529"/>
+                <w:shd w:val="clear" w:color="auto" w:fill="FFFFFF"/>
+              </w:rPr>
+              <w:t>Jansen was assigned the role of a developer whereby he was required to code out certain parts of the project. He was given the task of developing the To Do page but was unable to get his codes working, which resulted in having some features of the page done by the team's technical lead instead. Despite the inability to produce a functioning page, effort was still made to the best of his abilities. Therefore, the To Do page was completed due to the collaboration between Jansen and the technical lead.</w:t>
+            </w:r>
+            <w:r>
+              <w:rPr>
+                <w:rFonts w:cstheme="minorHAnsi"/>
+                <w:color w:val="212529"/>
+                <w:shd w:val="clear" w:color="auto" w:fill="FFFFFF"/>
+              </w:rPr>
+              <w:t>”</w:t>
+            </w:r>
+          </w:p>
+          <w:p/>
+          <w:p>
+            <w:pPr>
+              <w:jc w:val="center"/>
+            </w:pPr>
+            <w:r>
+              <w:rPr>
+                <w:highlight w:val="yellow"/>
+              </w:rPr>
               <w:t xml:space="preserve"> </w:t>
             </w:r>
-          </w:p>
-          <w:p>
-            <w:pPr>
-              <w:jc w:val="center"/>
-            </w:pPr>
-          </w:p>
-          <w:p>
-            <w:pPr>
-              <w:jc w:val="center"/>
-            </w:pPr>
-            <w:r>
-              <w:t>Display</w:t>
-            </w:r>
-          </w:p>
-          <w:p>
-            <w:pPr>
-              <w:jc w:val="center"/>
-            </w:pPr>
-            <w:r>
-              <w:t xml:space="preserve">“Koh Fang Ting” </w:t>
-            </w:r>
             <w:r>
               <w:rPr>
                 <w:highlight w:val="yellow"/>
               </w:rPr>
+              <w:t>(Display in paragraph format</w:t>
+            </w:r>
+            <w:r>
+              <w:rPr>
+                <w:highlight w:val="yellow"/>
+              </w:rPr>
+              <w:t>, without bold</w:t>
+            </w:r>
+            <w:r>
+              <w:rPr>
+                <w:highlight w:val="yellow"/>
+              </w:rPr>
+              <w:t>)</w:t>
+            </w:r>
+          </w:p>
+          <w:p>
+            <w:pPr>
+              <w:jc w:val="center"/>
+            </w:pPr>
+          </w:p>
+          <w:p>
+            <w:pPr>
+              <w:jc w:val="center"/>
+            </w:pPr>
+          </w:p>
+          <w:p/>
+          <w:p>
+            <w:pPr>
+              <w:jc w:val="center"/>
+            </w:pPr>
+            <w:r>
+              <w:t xml:space="preserve">Display “Developer” </w:t>
+            </w:r>
+            <w:r>
+              <w:rPr>
+                <w:highlight w:val="yellow"/>
+              </w:rPr>
+              <w:t>(display in header size, bold)</w:t>
+            </w:r>
+          </w:p>
+          <w:p>
+            <w:pPr>
+              <w:jc w:val="center"/>
+            </w:pPr>
+          </w:p>
+          <w:p>
+            <w:pPr>
+              <w:jc w:val="center"/>
+            </w:pPr>
+            <w:r>
+              <w:t>Display “</w:t>
+            </w:r>
+          </w:p>
+          <w:p>
+            <w:pPr>
+              <w:jc w:val="center"/>
+            </w:pPr>
+            <w:r>
+              <w:t xml:space="preserve">Ray Tan” </w:t>
+            </w:r>
+            <w:r>
+              <w:rPr>
+                <w:highlight w:val="yellow"/>
+              </w:rPr>
               <w:t>(display in smaller header size, bold)</w:t>
             </w:r>
           </w:p>
@@ -4000,285 +4621,33 @@
               <w:jc w:val="center"/>
             </w:pPr>
           </w:p>
-          <w:p/>
-          <w:p>
-            <w:r>
-              <w:t xml:space="preserve">Display “Fang Ting was assigned the role of a QA lead where she leads her QA members. In this team however, there is only one other QA member. Therefore, not only is she required to work on the testing just like a QA member, she also had to lead the other QA member in the team and provide clear instructions and tasks for that member to work on. She came up with the test cases and monitors the commits by the developers so that she can make changes to her test cases. </w:t>
-            </w:r>
-          </w:p>
-          <w:p>
-            <w:r>
-              <w:rPr>
-                <w:highlight w:val="yellow"/>
-              </w:rPr>
-              <w:t>(Display in paragraph format</w:t>
-            </w:r>
-            <w:r>
-              <w:rPr>
-                <w:highlight w:val="yellow"/>
-              </w:rPr>
-              <w:t>, without bold</w:t>
-            </w:r>
-            <w:r>
-              <w:rPr>
-                <w:highlight w:val="yellow"/>
-              </w:rPr>
-              <w:t>)</w:t>
-            </w:r>
-          </w:p>
-          <w:p>
-            <w:pPr>
-              <w:jc w:val="center"/>
-            </w:pPr>
-          </w:p>
-          <w:p>
-            <w:pPr>
-              <w:jc w:val="center"/>
-            </w:pPr>
-          </w:p>
-          <w:p>
-            <w:pPr>
-              <w:jc w:val="center"/>
-            </w:pPr>
-          </w:p>
-          <w:p>
-            <w:pPr>
-              <w:jc w:val="center"/>
-            </w:pPr>
-          </w:p>
-          <w:p>
-            <w:r>
-              <w:t xml:space="preserve">Display “Technical Lead” </w:t>
-            </w:r>
-            <w:r>
-              <w:rPr>
-                <w:highlight w:val="yellow"/>
-              </w:rPr>
-              <w:t>(display in header size, bold)</w:t>
-            </w:r>
-          </w:p>
-          <w:p>
-            <w:pPr>
-              <w:jc w:val="center"/>
-            </w:pPr>
-          </w:p>
-          <w:p>
-            <w:pPr>
-              <w:jc w:val="center"/>
+          <w:p>
+            <w:pPr>
+              <w:rPr>
+                <w:rFonts w:cstheme="minorHAnsi"/>
+              </w:rPr>
             </w:pPr>
             <w:r>
               <w:t>Display “</w:t>
             </w:r>
-          </w:p>
-          <w:p>
-            <w:pPr>
-              <w:jc w:val="center"/>
-            </w:pPr>
-            <w:r>
-              <w:t xml:space="preserve">Lee Ze Rong” </w:t>
-            </w:r>
-            <w:r>
-              <w:rPr>
-                <w:highlight w:val="yellow"/>
-              </w:rPr>
-              <w:t>(display in smaller header size, bold)</w:t>
-            </w:r>
-          </w:p>
-          <w:p>
-            <w:pPr>
-              <w:jc w:val="center"/>
-            </w:pPr>
-          </w:p>
-          <w:p>
-            <w:r>
-              <w:t xml:space="preserve">Display “Ze Rong was assigned the role of a technical lead whereby he </w:t>
-            </w:r>
-            <w:proofErr w:type="gramStart"/>
-            <w:r>
-              <w:t>was in charge of</w:t>
-            </w:r>
-            <w:proofErr w:type="gramEnd"/>
-            <w:r>
-              <w:t xml:space="preserve"> the developers in this team. In addition to managing the developers under him, he was also required to carry out his duties as a developer. He was required to work on the To Do page while monitoring the activities of his developer teams”. </w:t>
-            </w:r>
-            <w:r>
-              <w:rPr>
-                <w:highlight w:val="yellow"/>
-              </w:rPr>
-              <w:t>(Display in paragraph format</w:t>
-            </w:r>
-            <w:r>
-              <w:rPr>
-                <w:highlight w:val="yellow"/>
-              </w:rPr>
-              <w:t>, without bold</w:t>
-            </w:r>
-            <w:r>
-              <w:rPr>
-                <w:highlight w:val="yellow"/>
-              </w:rPr>
-              <w:t>)</w:t>
-            </w:r>
-          </w:p>
-          <w:p>
-            <w:pPr>
-              <w:jc w:val="center"/>
-            </w:pPr>
-          </w:p>
-          <w:p>
-            <w:pPr>
-              <w:jc w:val="center"/>
-            </w:pPr>
-          </w:p>
-          <w:p>
-            <w:pPr>
-              <w:jc w:val="center"/>
-            </w:pPr>
-          </w:p>
-          <w:p/>
-          <w:p>
-            <w:pPr>
-              <w:jc w:val="center"/>
-            </w:pPr>
-            <w:r>
-              <w:lastRenderedPageBreak/>
-              <w:t xml:space="preserve">Display “Developer” </w:t>
-            </w:r>
-            <w:r>
-              <w:rPr>
-                <w:highlight w:val="yellow"/>
-              </w:rPr>
-              <w:t>(display in header size, bold)</w:t>
-            </w:r>
-          </w:p>
-          <w:p>
-            <w:pPr>
-              <w:jc w:val="center"/>
-            </w:pPr>
-          </w:p>
-          <w:p>
-            <w:pPr>
-              <w:jc w:val="center"/>
-            </w:pPr>
-            <w:r>
-              <w:t>Display “</w:t>
-            </w:r>
-          </w:p>
-          <w:p>
-            <w:pPr>
-              <w:jc w:val="center"/>
-            </w:pPr>
-            <w:r>
-              <w:t xml:space="preserve">Jansen Ros” </w:t>
-            </w:r>
-            <w:r>
-              <w:rPr>
-                <w:highlight w:val="yellow"/>
-              </w:rPr>
-              <w:t>(display in smaller header size, bold)</w:t>
-            </w:r>
-          </w:p>
-          <w:p>
-            <w:pPr>
-              <w:jc w:val="center"/>
-            </w:pPr>
-          </w:p>
-          <w:p>
-            <w:pPr>
-              <w:jc w:val="center"/>
-            </w:pPr>
-            <w:r>
-              <w:t xml:space="preserve">Display “Jansen Ros was assigned the role of a developer whereby he was required to code out certain parts of the project. He was given the task of developing the To Do page where there is a compilation of all the To Do items added. </w:t>
-            </w:r>
-            <w:r>
-              <w:rPr>
-                <w:highlight w:val="yellow"/>
-              </w:rPr>
-              <w:t>(Display in paragraph format</w:t>
-            </w:r>
-            <w:r>
-              <w:rPr>
-                <w:highlight w:val="yellow"/>
-              </w:rPr>
-              <w:t>, without bold</w:t>
-            </w:r>
-            <w:r>
-              <w:rPr>
-                <w:highlight w:val="yellow"/>
-              </w:rPr>
-              <w:t>)</w:t>
-            </w:r>
-          </w:p>
-          <w:p>
-            <w:pPr>
-              <w:jc w:val="center"/>
-            </w:pPr>
-          </w:p>
-          <w:p>
-            <w:pPr>
-              <w:jc w:val="center"/>
-            </w:pPr>
-          </w:p>
-          <w:p/>
-          <w:p>
-            <w:pPr>
-              <w:jc w:val="center"/>
-            </w:pPr>
-            <w:r>
-              <w:t xml:space="preserve">Display “Developer” </w:t>
-            </w:r>
-            <w:r>
-              <w:rPr>
-                <w:highlight w:val="yellow"/>
-              </w:rPr>
-              <w:t>(display in header size, bold)</w:t>
-            </w:r>
-          </w:p>
-          <w:p>
-            <w:pPr>
-              <w:jc w:val="center"/>
-            </w:pPr>
-          </w:p>
-          <w:p>
-            <w:pPr>
-              <w:jc w:val="center"/>
-            </w:pPr>
-            <w:r>
-              <w:t>Display “</w:t>
-            </w:r>
-          </w:p>
-          <w:p>
-            <w:pPr>
-              <w:jc w:val="center"/>
-            </w:pPr>
-            <w:r>
-              <w:t xml:space="preserve">Ray Tan” </w:t>
-            </w:r>
-            <w:r>
-              <w:rPr>
-                <w:highlight w:val="yellow"/>
-              </w:rPr>
-              <w:t>(display in smaller header size, bold)</w:t>
-            </w:r>
-          </w:p>
-          <w:p>
-            <w:pPr>
-              <w:jc w:val="center"/>
-            </w:pPr>
-          </w:p>
-          <w:p>
-            <w:r>
-              <w:t xml:space="preserve">Display “Ray Tan” was assigned the role of a developer and was required to code out certain parts of the project. At the start of the project, he was required to work on coding out a simple code base (referencing from the video) which will later serve as the core to be further developed on. He was </w:t>
-            </w:r>
-            <w:proofErr w:type="gramStart"/>
-            <w:r>
-              <w:t>later on</w:t>
-            </w:r>
-            <w:proofErr w:type="gramEnd"/>
-            <w:r>
-              <w:t xml:space="preserve"> assigned to also work on the User Login page.</w:t>
-            </w:r>
-          </w:p>
+            <w:r>
+              <w:rPr>
+                <w:rFonts w:cstheme="minorHAnsi"/>
+                <w:color w:val="212529"/>
+                <w:shd w:val="clear" w:color="auto" w:fill="FFFFFF"/>
+              </w:rPr>
+              <w:t>Ray was also assigned the role of a developer and was required to code out certain parts of the project. At the start of the project, he was required to work on coding out a simple code base (referencing from the video) which will later serve as the core to be further developed on. He was later on assigned to also work on the User Login page. Despite having a working page, there were many conflicts between the master branch and his own branch which resulted in the need for the technical lead to step in and make changes to ensure they can merge without any issues. Assistance from one other developer in the team was also requested.</w:t>
+            </w:r>
+            <w:r>
+              <w:rPr>
+                <w:rFonts w:cstheme="minorHAnsi"/>
+                <w:color w:val="212529"/>
+                <w:shd w:val="clear" w:color="auto" w:fill="FFFFFF"/>
+              </w:rPr>
+              <w:t>”</w:t>
+            </w:r>
+          </w:p>
+          <w:p/>
           <w:p>
             <w:r>
               <w:rPr>

</xml_diff>

<commit_message>
Updated test cases and codes
</commit_message>
<xml_diff>
--- a/test_case.docx
+++ b/test_case.docx
@@ -161,7 +161,13 @@
               <w:t xml:space="preserve">To test </w:t>
             </w:r>
             <w:r>
-              <w:t>the link to the login page.</w:t>
+              <w:t xml:space="preserve">the </w:t>
+            </w:r>
+            <w:r>
+              <w:t>navigation link</w:t>
+            </w:r>
+            <w:r>
+              <w:t xml:space="preserve"> to the login page.</w:t>
             </w:r>
           </w:p>
           <w:p>
@@ -176,37 +182,164 @@
           </w:tcPr>
           <w:p>
             <w:r>
-              <w:t>Type “</w:t>
+              <w:t>Click “Login” on the navigation bar.</w:t>
+            </w:r>
+          </w:p>
+          <w:p/>
+        </w:tc>
+        <w:tc>
+          <w:tcPr>
+            <w:tcW w:w="2127" w:type="dxa"/>
+          </w:tcPr>
+          <w:p>
+            <w:r>
+              <w:t>Display title “</w:t>
+            </w:r>
+            <w:r>
+              <w:t>Login</w:t>
+            </w:r>
+            <w:r>
+              <w:t>”</w:t>
+            </w:r>
+          </w:p>
+          <w:p/>
+          <w:p>
+            <w:r>
+              <w:t>Display</w:t>
+            </w:r>
+            <w:r>
+              <w:t>:</w:t>
+            </w:r>
+          </w:p>
+          <w:p>
+            <w:r>
+              <w:t>Input textbox for Username</w:t>
+            </w:r>
+          </w:p>
+          <w:p/>
+          <w:p>
+            <w:r>
+              <w:t>Input textbox for Password</w:t>
+            </w:r>
+          </w:p>
+        </w:tc>
+        <w:tc>
+          <w:tcPr>
+            <w:tcW w:w="1701" w:type="dxa"/>
+          </w:tcPr>
+          <w:p>
+            <w:r>
+              <w:t>Display title “</w:t>
+            </w:r>
+            <w:r>
+              <w:t>Login</w:t>
+            </w:r>
+            <w:r>
+              <w:t>”</w:t>
+            </w:r>
+          </w:p>
+          <w:p/>
+          <w:p>
+            <w:r>
+              <w:t>Display</w:t>
+            </w:r>
+            <w:r>
+              <w:t>:</w:t>
+            </w:r>
+          </w:p>
+          <w:p>
+            <w:r>
+              <w:t>Input textbox for Username</w:t>
+            </w:r>
+          </w:p>
+          <w:p/>
+          <w:p>
+            <w:r>
+              <w:t>Input textbox for Password</w:t>
+            </w:r>
+          </w:p>
+        </w:tc>
+        <w:tc>
+          <w:tcPr>
+            <w:tcW w:w="1417" w:type="dxa"/>
+          </w:tcPr>
+          <w:p>
+            <w:pPr>
+              <w:jc w:val="center"/>
+            </w:pPr>
+            <w:r>
+              <w:t>-</w:t>
+            </w:r>
+          </w:p>
+        </w:tc>
+      </w:tr>
+      <w:tr>
+        <w:tc>
+          <w:tcPr>
+            <w:tcW w:w="988" w:type="dxa"/>
+          </w:tcPr>
+          <w:p>
+            <w:r>
+              <w:t>2</w:t>
+            </w:r>
+          </w:p>
+        </w:tc>
+        <w:tc>
+          <w:tcPr>
+            <w:tcW w:w="1275" w:type="dxa"/>
+          </w:tcPr>
+          <w:p>
+            <w:r>
+              <w:t xml:space="preserve">User log in with empty username and </w:t>
+            </w:r>
+            <w:r>
+              <w:t>password</w:t>
+            </w:r>
+          </w:p>
+        </w:tc>
+        <w:tc>
+          <w:tcPr>
+            <w:tcW w:w="1701" w:type="dxa"/>
+          </w:tcPr>
+          <w:p>
+            <w:pPr>
+              <w:jc w:val="center"/>
+            </w:pPr>
+            <w:r>
+              <w:t>Username: “” Password: “”</w:t>
+            </w:r>
+          </w:p>
+        </w:tc>
+        <w:tc>
+          <w:tcPr>
+            <w:tcW w:w="2127" w:type="dxa"/>
+          </w:tcPr>
+          <w:p>
+            <w:r>
+              <w:t>Remain on the same page</w:t>
+            </w:r>
+            <w:r>
+              <w:t xml:space="preserve"> “</w:t>
             </w:r>
             <w:hyperlink r:id="rId4" w:history="1">
               <w:r>
                 <w:rPr>
                   <w:rStyle w:val="Hyperlink"/>
                 </w:rPr>
-                <w:t>http://localhost:8000/accounts/login/</w:t>
+                <w:t>http://127.0.0.1:8000/accounts/login/</w:t>
               </w:r>
             </w:hyperlink>
             <w:r>
-              <w:t xml:space="preserve">” in </w:t>
-            </w:r>
-            <w:proofErr w:type="spellStart"/>
-            <w:r>
-              <w:t>url</w:t>
-            </w:r>
-            <w:proofErr w:type="spellEnd"/>
-            <w:r>
-              <w:t>.</w:t>
-            </w:r>
-          </w:p>
-          <w:p/>
-        </w:tc>
-        <w:tc>
-          <w:tcPr>
-            <w:tcW w:w="2127" w:type="dxa"/>
-          </w:tcPr>
-          <w:p>
-            <w:r>
-              <w:t>Display title “</w:t>
+              <w:t>”</w:t>
+            </w:r>
+            <w:r>
+              <w:t xml:space="preserve"> and</w:t>
+            </w:r>
+            <w:r>
+              <w:t xml:space="preserve"> display</w:t>
+            </w:r>
+            <w:r>
+              <w:t xml:space="preserve"> tab remains “</w:t>
             </w:r>
             <w:r>
               <w:t>Login</w:t>
@@ -218,21 +351,13 @@
           <w:p/>
           <w:p>
             <w:r>
-              <w:t>Display</w:t>
-            </w:r>
-            <w:r>
-              <w:t>:</w:t>
-            </w:r>
-          </w:p>
-          <w:p>
-            <w:r>
-              <w:t>Input textbox for Username</w:t>
-            </w:r>
-          </w:p>
-          <w:p/>
-          <w:p>
-            <w:r>
-              <w:t>Input textbox for Password</w:t>
+              <w:t>Username input displays required error: “Please fill up this field”.</w:t>
+            </w:r>
+          </w:p>
+          <w:p/>
+          <w:p>
+            <w:r>
+              <w:t>Password field did not display anything</w:t>
             </w:r>
           </w:p>
         </w:tc>
@@ -242,97 +367,7 @@
           </w:tcPr>
           <w:p>
             <w:r>
-              <w:t>Display title “</w:t>
-            </w:r>
-            <w:r>
-              <w:t>Login</w:t>
-            </w:r>
-            <w:r>
-              <w:t>”</w:t>
-            </w:r>
-          </w:p>
-          <w:p/>
-          <w:p>
-            <w:r>
-              <w:t>Display</w:t>
-            </w:r>
-            <w:r>
-              <w:t>:</w:t>
-            </w:r>
-          </w:p>
-          <w:p>
-            <w:r>
-              <w:t>Input textbox for Username</w:t>
-            </w:r>
-          </w:p>
-          <w:p/>
-          <w:p>
-            <w:r>
-              <w:t>Input textbox for Password</w:t>
-            </w:r>
-          </w:p>
-        </w:tc>
-        <w:tc>
-          <w:tcPr>
-            <w:tcW w:w="1417" w:type="dxa"/>
-          </w:tcPr>
-          <w:p>
-            <w:pPr>
-              <w:jc w:val="center"/>
-            </w:pPr>
-            <w:r>
-              <w:t>-</w:t>
-            </w:r>
-          </w:p>
-        </w:tc>
-      </w:tr>
-      <w:tr>
-        <w:tc>
-          <w:tcPr>
-            <w:tcW w:w="988" w:type="dxa"/>
-          </w:tcPr>
-          <w:p>
-            <w:r>
-              <w:t>1</w:t>
-            </w:r>
-          </w:p>
-        </w:tc>
-        <w:tc>
-          <w:tcPr>
-            <w:tcW w:w="1275" w:type="dxa"/>
-          </w:tcPr>
-          <w:p>
-            <w:r>
-              <w:t xml:space="preserve">User log in with empty username and </w:t>
-            </w:r>
-            <w:r>
-              <w:t>password</w:t>
-            </w:r>
-          </w:p>
-        </w:tc>
-        <w:tc>
-          <w:tcPr>
-            <w:tcW w:w="1701" w:type="dxa"/>
-          </w:tcPr>
-          <w:p>
-            <w:pPr>
-              <w:jc w:val="center"/>
-            </w:pPr>
-            <w:r>
-              <w:t>Username: “” Password: “”</w:t>
-            </w:r>
-          </w:p>
-        </w:tc>
-        <w:tc>
-          <w:tcPr>
-            <w:tcW w:w="2127" w:type="dxa"/>
-          </w:tcPr>
-          <w:p>
-            <w:r>
-              <w:t>Remain on the same page</w:t>
-            </w:r>
-            <w:r>
-              <w:t xml:space="preserve"> “</w:t>
+              <w:t>Remain on the same page “</w:t>
             </w:r>
             <w:hyperlink r:id="rId5" w:history="1">
               <w:r>
@@ -343,34 +378,106 @@
               </w:r>
             </w:hyperlink>
             <w:r>
+              <w:t xml:space="preserve">” </w:t>
+            </w:r>
+          </w:p>
+          <w:p>
+            <w:pPr>
+              <w:jc w:val="center"/>
+            </w:pPr>
+          </w:p>
+          <w:p>
+            <w:pPr>
+              <w:jc w:val="center"/>
+            </w:pPr>
+          </w:p>
+          <w:p>
+            <w:pPr>
+              <w:jc w:val="center"/>
+            </w:pPr>
+          </w:p>
+        </w:tc>
+        <w:tc>
+          <w:tcPr>
+            <w:tcW w:w="1417" w:type="dxa"/>
+          </w:tcPr>
+          <w:p>
+            <w:r>
+              <w:t>Because no inputs for both username name and password</w:t>
+            </w:r>
+          </w:p>
+          <w:p/>
+          <w:p>
+            <w:r>
+              <w:t>Validation of username checks that there is no username input.</w:t>
+            </w:r>
+          </w:p>
+          <w:p/>
+        </w:tc>
+      </w:tr>
+      <w:tr>
+        <w:tc>
+          <w:tcPr>
+            <w:tcW w:w="988" w:type="dxa"/>
+          </w:tcPr>
+          <w:p>
+            <w:r>
+              <w:t>3</w:t>
+            </w:r>
+          </w:p>
+        </w:tc>
+        <w:tc>
+          <w:tcPr>
+            <w:tcW w:w="1275" w:type="dxa"/>
+          </w:tcPr>
+          <w:p>
+            <w:r>
+              <w:t xml:space="preserve">User log in with </w:t>
+            </w:r>
+            <w:r>
+              <w:t xml:space="preserve">wrong </w:t>
+            </w:r>
+            <w:r>
+              <w:t>username and empty</w:t>
+            </w:r>
+            <w:r>
+              <w:t xml:space="preserve"> password</w:t>
+            </w:r>
+          </w:p>
+        </w:tc>
+        <w:tc>
+          <w:tcPr>
+            <w:tcW w:w="1701" w:type="dxa"/>
+          </w:tcPr>
+          <w:p>
+            <w:r>
+              <w:t xml:space="preserve">Username “peter” </w:t>
+            </w:r>
+          </w:p>
+          <w:p>
+            <w:r>
+              <w:t xml:space="preserve"> </w:t>
+            </w:r>
+          </w:p>
+          <w:p>
+            <w:r>
+              <w:t xml:space="preserve">Password: </w:t>
+            </w:r>
+            <w:r>
+              <w:t>“</w:t>
+            </w:r>
+            <w:r>
               <w:t>”</w:t>
             </w:r>
-            <w:r>
-              <w:t xml:space="preserve"> and</w:t>
-            </w:r>
-            <w:r>
-              <w:t xml:space="preserve"> display</w:t>
-            </w:r>
-            <w:r>
-              <w:t xml:space="preserve"> tab remains “</w:t>
-            </w:r>
-            <w:r>
-              <w:t>Login</w:t>
-            </w:r>
-            <w:r>
-              <w:t>”</w:t>
-            </w:r>
-          </w:p>
-          <w:p/>
-          <w:p>
-            <w:r>
-              <w:t>Username input displays required error: “Please fill up this field”.</w:t>
-            </w:r>
-          </w:p>
-          <w:p/>
-          <w:p>
-            <w:r>
-              <w:t>Password field did not display anything</w:t>
+          </w:p>
+        </w:tc>
+        <w:tc>
+          <w:tcPr>
+            <w:tcW w:w="2127" w:type="dxa"/>
+          </w:tcPr>
+          <w:p>
+            <w:r>
+              <w:t>Password input displays required error: “Please fill up this field”.</w:t>
             </w:r>
           </w:p>
         </w:tc>
@@ -395,20 +502,11 @@
             </w:r>
           </w:p>
           <w:p>
-            <w:pPr>
-              <w:jc w:val="center"/>
-            </w:pPr>
-          </w:p>
-          <w:p>
-            <w:pPr>
-              <w:jc w:val="center"/>
-            </w:pPr>
-          </w:p>
-          <w:p>
-            <w:pPr>
-              <w:jc w:val="center"/>
-            </w:pPr>
-          </w:p>
+            <w:r>
+              <w:t xml:space="preserve"> </w:t>
+            </w:r>
+          </w:p>
+          <w:p/>
         </w:tc>
         <w:tc>
           <w:tcPr>
@@ -416,13 +514,7 @@
           </w:tcPr>
           <w:p>
             <w:r>
-              <w:t>Because no inputs for both username name and password</w:t>
-            </w:r>
-          </w:p>
-          <w:p/>
-          <w:p>
-            <w:r>
-              <w:t>Validation of username checks that there is no username input.</w:t>
+              <w:t>Validation of password checks that there is no password input.</w:t>
             </w:r>
           </w:p>
           <w:p/>
@@ -435,7 +527,7 @@
           </w:tcPr>
           <w:p>
             <w:r>
-              <w:t>2</w:t>
+              <w:t>4</w:t>
             </w:r>
           </w:p>
         </w:tc>
@@ -445,16 +537,7 @@
           </w:tcPr>
           <w:p>
             <w:r>
-              <w:t xml:space="preserve">User log in with </w:t>
-            </w:r>
-            <w:r>
-              <w:t xml:space="preserve">wrong </w:t>
-            </w:r>
-            <w:r>
-              <w:t>username and empty</w:t>
-            </w:r>
-            <w:r>
-              <w:t xml:space="preserve"> password</w:t>
+              <w:t>User log in with right password and empty username</w:t>
             </w:r>
           </w:p>
         </w:tc>
@@ -464,7 +547,28 @@
           </w:tcPr>
           <w:p>
             <w:r>
-              <w:t xml:space="preserve">Username “peter” </w:t>
+              <w:t xml:space="preserve">Username: “” </w:t>
+            </w:r>
+          </w:p>
+          <w:p/>
+          <w:p>
+            <w:r>
+              <w:t>Password: password</w:t>
+            </w:r>
+            <w:r>
+              <w:t>test123</w:t>
+            </w:r>
+            <w:bookmarkStart w:id="0" w:name="_GoBack"/>
+            <w:bookmarkEnd w:id="0"/>
+          </w:p>
+        </w:tc>
+        <w:tc>
+          <w:tcPr>
+            <w:tcW w:w="2127" w:type="dxa"/>
+          </w:tcPr>
+          <w:p>
+            <w:r>
+              <w:t xml:space="preserve">Username input displays required error: “Please fill up this field”. </w:t>
             </w:r>
           </w:p>
           <w:p>
@@ -474,25 +578,10 @@
           </w:p>
           <w:p>
             <w:r>
-              <w:t xml:space="preserve">Password: </w:t>
-            </w:r>
-            <w:r>
-              <w:t>“</w:t>
-            </w:r>
-            <w:r>
-              <w:t>”</w:t>
-            </w:r>
-          </w:p>
-        </w:tc>
-        <w:tc>
-          <w:tcPr>
-            <w:tcW w:w="2127" w:type="dxa"/>
-          </w:tcPr>
-          <w:p>
-            <w:r>
-              <w:t>Password input displays required error: “Please fill up this field”.</w:t>
-            </w:r>
-          </w:p>
+              <w:t xml:space="preserve">Password field did not display anything </w:t>
+            </w:r>
+          </w:p>
+          <w:p/>
         </w:tc>
         <w:tc>
           <w:tcPr>
@@ -527,7 +616,7 @@
           </w:tcPr>
           <w:p>
             <w:r>
-              <w:t>Validation of password checks that there is no password input.</w:t>
+              <w:t>Validation of username checks that there is no username input.</w:t>
             </w:r>
           </w:p>
           <w:p/>
@@ -540,7 +629,7 @@
           </w:tcPr>
           <w:p>
             <w:r>
-              <w:t>3</w:t>
+              <w:t>5</w:t>
             </w:r>
           </w:p>
         </w:tc>
@@ -550,7 +639,11 @@
           </w:tcPr>
           <w:p>
             <w:r>
-              <w:t>User log in with right password and empty username</w:t>
+              <w:t xml:space="preserve">User logs in with right username </w:t>
+            </w:r>
+            <w:r>
+              <w:lastRenderedPageBreak/>
+              <w:t>and wrong password</w:t>
             </w:r>
           </w:p>
         </w:tc>
@@ -560,13 +653,24 @@
           </w:tcPr>
           <w:p>
             <w:r>
-              <w:t xml:space="preserve">Username: “” </w:t>
-            </w:r>
-          </w:p>
-          <w:p/>
-          <w:p>
-            <w:r>
-              <w:t>Password: password</w:t>
+              <w:lastRenderedPageBreak/>
+              <w:t xml:space="preserve">Username: </w:t>
+            </w:r>
+            <w:r>
+              <w:t>finer</w:t>
+            </w:r>
+            <w:r>
+              <w:t xml:space="preserve"> </w:t>
+            </w:r>
+          </w:p>
+          <w:p>
+            <w:r>
+              <w:t xml:space="preserve"> </w:t>
+            </w:r>
+          </w:p>
+          <w:p>
+            <w:r>
+              <w:t>Password: %&amp;$*#</w:t>
             </w:r>
           </w:p>
         </w:tc>
@@ -576,28 +680,10 @@
           </w:tcPr>
           <w:p>
             <w:r>
-              <w:t xml:space="preserve">Username input displays required error: “Please fill up this field”. </w:t>
-            </w:r>
-          </w:p>
-          <w:p>
-            <w:r>
-              <w:t xml:space="preserve"> </w:t>
-            </w:r>
-          </w:p>
-          <w:p>
-            <w:r>
-              <w:t xml:space="preserve">Password field did not display anything </w:t>
-            </w:r>
-          </w:p>
-          <w:p/>
-        </w:tc>
-        <w:tc>
-          <w:tcPr>
-            <w:tcW w:w="1701" w:type="dxa"/>
-          </w:tcPr>
-          <w:p>
-            <w:r>
-              <w:t>Remain on the same page “</w:t>
+              <w:t xml:space="preserve">Remain on the same page. </w:t>
+            </w:r>
+            <w:r>
+              <w:t>“</w:t>
             </w:r>
             <w:hyperlink r:id="rId8" w:history="1">
               <w:r>
@@ -611,100 +697,6 @@
               <w:t xml:space="preserve">” </w:t>
             </w:r>
           </w:p>
-          <w:p>
-            <w:r>
-              <w:t xml:space="preserve"> </w:t>
-            </w:r>
-          </w:p>
-          <w:p/>
-        </w:tc>
-        <w:tc>
-          <w:tcPr>
-            <w:tcW w:w="1417" w:type="dxa"/>
-          </w:tcPr>
-          <w:p>
-            <w:r>
-              <w:t>Validation of username checks that there is no username input.</w:t>
-            </w:r>
-          </w:p>
-          <w:p/>
-        </w:tc>
-      </w:tr>
-      <w:tr>
-        <w:tc>
-          <w:tcPr>
-            <w:tcW w:w="988" w:type="dxa"/>
-          </w:tcPr>
-          <w:p>
-            <w:r>
-              <w:t>4</w:t>
-            </w:r>
-          </w:p>
-        </w:tc>
-        <w:tc>
-          <w:tcPr>
-            <w:tcW w:w="1275" w:type="dxa"/>
-          </w:tcPr>
-          <w:p>
-            <w:r>
-              <w:t xml:space="preserve">User logs in with right username </w:t>
-            </w:r>
-            <w:r>
-              <w:lastRenderedPageBreak/>
-              <w:t>and wrong password</w:t>
-            </w:r>
-          </w:p>
-        </w:tc>
-        <w:tc>
-          <w:tcPr>
-            <w:tcW w:w="1701" w:type="dxa"/>
-          </w:tcPr>
-          <w:p>
-            <w:r>
-              <w:lastRenderedPageBreak/>
-              <w:t xml:space="preserve">Username: </w:t>
-            </w:r>
-            <w:r>
-              <w:t>finer</w:t>
-            </w:r>
-            <w:r>
-              <w:t xml:space="preserve"> </w:t>
-            </w:r>
-          </w:p>
-          <w:p>
-            <w:r>
-              <w:t xml:space="preserve"> </w:t>
-            </w:r>
-          </w:p>
-          <w:p>
-            <w:r>
-              <w:t>Password: %&amp;$*#</w:t>
-            </w:r>
-          </w:p>
-        </w:tc>
-        <w:tc>
-          <w:tcPr>
-            <w:tcW w:w="2127" w:type="dxa"/>
-          </w:tcPr>
-          <w:p>
-            <w:r>
-              <w:t xml:space="preserve">Remain on the same page. </w:t>
-            </w:r>
-            <w:r>
-              <w:t>“</w:t>
-            </w:r>
-            <w:hyperlink r:id="rId9" w:history="1">
-              <w:r>
-                <w:rPr>
-                  <w:rStyle w:val="Hyperlink"/>
-                </w:rPr>
-                <w:t>http://127.0.0.1:8000/accounts/login/</w:t>
-              </w:r>
-            </w:hyperlink>
-            <w:r>
-              <w:t xml:space="preserve">” </w:t>
-            </w:r>
-          </w:p>
           <w:p/>
           <w:p>
             <w:r>
@@ -749,7 +741,7 @@
               <w:lastRenderedPageBreak/>
               <w:t>Remain on the same page “</w:t>
             </w:r>
-            <w:hyperlink r:id="rId10" w:history="1">
+            <w:hyperlink r:id="rId9" w:history="1">
               <w:r>
                 <w:rPr>
                   <w:rStyle w:val="Hyperlink"/>
@@ -856,7 +848,7 @@
           <w:p>
             <w:r>
               <w:lastRenderedPageBreak/>
-              <w:t>5</w:t>
+              <w:t>6</w:t>
             </w:r>
           </w:p>
         </w:tc>
@@ -913,6 +905,61 @@
             </w:r>
             <w:r>
               <w:t xml:space="preserve"> “</w:t>
+            </w:r>
+            <w:hyperlink r:id="rId10" w:history="1">
+              <w:r>
+                <w:rPr>
+                  <w:rStyle w:val="Hyperlink"/>
+                </w:rPr>
+                <w:t>http://127.0.0.1:8000/accounts/login/</w:t>
+              </w:r>
+            </w:hyperlink>
+            <w:r>
+              <w:t xml:space="preserve">” </w:t>
+            </w:r>
+            <w:r>
+              <w:t xml:space="preserve">  </w:t>
+            </w:r>
+          </w:p>
+          <w:p>
+            <w:r>
+              <w:t xml:space="preserve"> </w:t>
+            </w:r>
+          </w:p>
+          <w:p>
+            <w:r>
+              <w:t xml:space="preserve">Error displays: </w:t>
+            </w:r>
+            <w:r>
+              <w:rPr>
+                <w:color w:val="000000" w:themeColor="text1"/>
+              </w:rPr>
+              <w:t>“</w:t>
+            </w:r>
+            <w:r>
+              <w:rPr>
+                <w:rFonts w:ascii="Calibri" w:hAnsi="Calibri" w:cs="Calibri"/>
+                <w:color w:val="000000" w:themeColor="text1"/>
+                <w:shd w:val="clear" w:color="auto" w:fill="FFFFFF"/>
+              </w:rPr>
+              <w:t>Please enter a correct username and password. Note that both fields may be case-sensitive</w:t>
+            </w:r>
+            <w:r>
+              <w:rPr>
+                <w:color w:val="000000" w:themeColor="text1"/>
+              </w:rPr>
+              <w:t xml:space="preserve">.” </w:t>
+            </w:r>
+          </w:p>
+          <w:p/>
+        </w:tc>
+        <w:tc>
+          <w:tcPr>
+            <w:tcW w:w="1701" w:type="dxa"/>
+          </w:tcPr>
+          <w:p>
+            <w:r>
+              <w:t>Remain on the same page “</w:t>
             </w:r>
             <w:hyperlink r:id="rId11" w:history="1">
               <w:r>
@@ -925,14 +972,6 @@
             <w:r>
               <w:t xml:space="preserve">” </w:t>
             </w:r>
-            <w:r>
-              <w:t xml:space="preserve">  </w:t>
-            </w:r>
-          </w:p>
-          <w:p>
-            <w:r>
-              <w:t xml:space="preserve"> </w:t>
-            </w:r>
           </w:p>
           <w:p>
             <w:r>
@@ -954,53 +993,6 @@
             </w:r>
             <w:r>
               <w:rPr>
-                <w:color w:val="000000" w:themeColor="text1"/>
-              </w:rPr>
-              <w:t xml:space="preserve">.” </w:t>
-            </w:r>
-          </w:p>
-          <w:p/>
-        </w:tc>
-        <w:tc>
-          <w:tcPr>
-            <w:tcW w:w="1701" w:type="dxa"/>
-          </w:tcPr>
-          <w:p>
-            <w:r>
-              <w:t>Remain on the same page “</w:t>
-            </w:r>
-            <w:hyperlink r:id="rId12" w:history="1">
-              <w:r>
-                <w:rPr>
-                  <w:rStyle w:val="Hyperlink"/>
-                </w:rPr>
-                <w:t>http://127.0.0.1:8000/accounts/login/</w:t>
-              </w:r>
-            </w:hyperlink>
-            <w:r>
-              <w:t xml:space="preserve">” </w:t>
-            </w:r>
-          </w:p>
-          <w:p>
-            <w:r>
-              <w:t xml:space="preserve">Error displays: </w:t>
-            </w:r>
-            <w:r>
-              <w:rPr>
-                <w:color w:val="000000" w:themeColor="text1"/>
-              </w:rPr>
-              <w:t>“</w:t>
-            </w:r>
-            <w:r>
-              <w:rPr>
-                <w:rFonts w:ascii="Calibri" w:hAnsi="Calibri" w:cs="Calibri"/>
-                <w:color w:val="000000" w:themeColor="text1"/>
-                <w:shd w:val="clear" w:color="auto" w:fill="FFFFFF"/>
-              </w:rPr>
-              <w:t>Please enter a correct username and password. Note that both fields may be case-sensitive</w:t>
-            </w:r>
-            <w:r>
-              <w:rPr>
                 <w:rFonts w:ascii="Segoe UI" w:hAnsi="Segoe UI" w:cs="Segoe UI"/>
                 <w:color w:val="000000" w:themeColor="text1"/>
                 <w:shd w:val="clear" w:color="auto" w:fill="FFFFFF"/>
@@ -1069,7 +1061,7 @@
           </w:tcPr>
           <w:p>
             <w:r>
-              <w:t>6</w:t>
+              <w:t>7</w:t>
             </w:r>
           </w:p>
         </w:tc>
@@ -1116,18 +1108,24 @@
           <w:p/>
           <w:p>
             <w:r>
-              <w:t xml:space="preserve">Password: password </w:t>
-            </w:r>
-          </w:p>
-          <w:p/>
-          <w:p/>
-          <w:p/>
-          <w:p>
+              <w:t>Password: password</w:t>
+            </w:r>
+            <w:r>
+              <w:t>test123</w:t>
+            </w:r>
             <w:r>
               <w:t xml:space="preserve"> </w:t>
             </w:r>
           </w:p>
           <w:p/>
+          <w:p/>
+          <w:p/>
+          <w:p>
+            <w:r>
+              <w:t xml:space="preserve"> </w:t>
+            </w:r>
+          </w:p>
+          <w:p/>
         </w:tc>
         <w:tc>
           <w:tcPr>
@@ -1139,7 +1137,7 @@
             </w:r>
           </w:p>
           <w:p>
-            <w:hyperlink r:id="rId13" w:history="1">
+            <w:hyperlink r:id="rId12" w:history="1">
               <w:r>
                 <w:rPr>
                   <w:rStyle w:val="Hyperlink"/>
@@ -1159,7 +1157,7 @@
             </w:r>
           </w:p>
           <w:p>
-            <w:hyperlink r:id="rId14" w:history="1">
+            <w:hyperlink r:id="rId13" w:history="1">
               <w:r>
                 <w:rPr>
                   <w:rStyle w:val="Hyperlink"/>
@@ -1387,7 +1385,7 @@
                     <pic:cNvPicPr/>
                   </pic:nvPicPr>
                   <pic:blipFill>
-                    <a:blip r:embed="rId15"/>
+                    <a:blip r:embed="rId14"/>
                     <a:stretch>
                       <a:fillRect/>
                     </a:stretch>
@@ -1623,6 +1621,46 @@
             </w:r>
           </w:p>
           <w:p>
+            <w:hyperlink r:id="rId15" w:history="1">
+              <w:r>
+                <w:rPr>
+                  <w:rStyle w:val="Hyperlink"/>
+                </w:rPr>
+                <w:t>http://localhost:8000/todo/</w:t>
+              </w:r>
+            </w:hyperlink>
+          </w:p>
+          <w:p/>
+          <w:p>
+            <w:pPr>
+              <w:jc w:val="center"/>
+            </w:pPr>
+          </w:p>
+        </w:tc>
+        <w:tc>
+          <w:tcPr>
+            <w:tcW w:w="1698" w:type="dxa"/>
+          </w:tcPr>
+          <w:p>
+            <w:r>
+              <w:t xml:space="preserve">The font for </w:t>
+            </w:r>
+            <w:proofErr w:type="spellStart"/>
+            <w:r>
+              <w:t>Todo’s</w:t>
+            </w:r>
+            <w:proofErr w:type="spellEnd"/>
+            <w:r>
+              <w:t xml:space="preserve"> navigation button at the navigation bar becomes white colour</w:t>
+            </w:r>
+          </w:p>
+          <w:p/>
+          <w:p>
+            <w:r>
+              <w:t xml:space="preserve">Navigate directly to </w:t>
+            </w:r>
+          </w:p>
+          <w:p>
             <w:hyperlink r:id="rId16" w:history="1">
               <w:r>
                 <w:rPr>
@@ -1635,9 +1673,135 @@
           <w:p/>
           <w:p>
             <w:pPr>
-              <w:jc w:val="center"/>
-            </w:pPr>
-          </w:p>
+              <w:pStyle w:val="Heading5"/>
+              <w:shd w:val="clear" w:color="auto" w:fill="FFFFFF"/>
+              <w:spacing w:before="0"/>
+              <w:outlineLvl w:val="4"/>
+              <w:rPr>
+                <w:rFonts w:ascii="Segoe UI" w:hAnsi="Segoe UI" w:cs="Segoe UI"/>
+                <w:color w:val="212529"/>
+              </w:rPr>
+            </w:pPr>
+            <w:r>
+              <w:rPr>
+                <w:color w:val="000000" w:themeColor="text1"/>
+              </w:rPr>
+              <w:lastRenderedPageBreak/>
+              <w:t xml:space="preserve">Display page title: </w:t>
+            </w:r>
+            <w:r>
+              <w:rPr>
+                <w:color w:val="000000" w:themeColor="text1"/>
+              </w:rPr>
+              <w:t>“</w:t>
+            </w:r>
+            <w:r>
+              <w:rPr>
+                <w:rFonts w:asciiTheme="minorHAnsi" w:hAnsiTheme="minorHAnsi" w:cstheme="minorHAnsi"/>
+                <w:color w:val="000000" w:themeColor="text1"/>
+              </w:rPr>
+              <w:t>T</w:t>
+            </w:r>
+            <w:r>
+              <w:rPr>
+                <w:rFonts w:asciiTheme="minorHAnsi" w:eastAsia="Times New Roman" w:hAnsiTheme="minorHAnsi" w:cstheme="minorHAnsi"/>
+                <w:color w:val="000000"/>
+                <w:kern w:val="36"/>
+                <w:lang w:eastAsia="en-SG"/>
+              </w:rPr>
+              <w:t>odo” and “View all your current and active todo items.”</w:t>
+            </w:r>
+          </w:p>
+          <w:p>
+            <w:pPr>
+              <w:pStyle w:val="Heading1"/>
+              <w:outlineLvl w:val="0"/>
+              <w:rPr>
+                <w:rFonts w:ascii="Times New Roman" w:eastAsia="Times New Roman" w:hAnsi="Times New Roman" w:cs="Times New Roman"/>
+                <w:b/>
+                <w:bCs/>
+                <w:color w:val="000000"/>
+                <w:kern w:val="36"/>
+                <w:sz w:val="22"/>
+                <w:szCs w:val="22"/>
+                <w:lang w:eastAsia="en-SG"/>
+              </w:rPr>
+            </w:pPr>
+          </w:p>
+          <w:p/>
+          <w:p>
+            <w:r>
+              <w:t>Display input textbox and add button</w:t>
+            </w:r>
+          </w:p>
+          <w:p/>
+        </w:tc>
+        <w:tc>
+          <w:tcPr>
+            <w:tcW w:w="2126" w:type="dxa"/>
+          </w:tcPr>
+          <w:p>
+            <w:pPr>
+              <w:jc w:val="center"/>
+            </w:pPr>
+            <w:r>
+              <w:lastRenderedPageBreak/>
+              <w:t>-</w:t>
+            </w:r>
+          </w:p>
+        </w:tc>
+      </w:tr>
+      <w:tr>
+        <w:tc>
+          <w:tcPr>
+            <w:tcW w:w="988" w:type="dxa"/>
+          </w:tcPr>
+          <w:p>
+            <w:pPr>
+              <w:jc w:val="center"/>
+            </w:pPr>
+            <w:r>
+              <w:t>2</w:t>
+            </w:r>
+          </w:p>
+        </w:tc>
+        <w:tc>
+          <w:tcPr>
+            <w:tcW w:w="1701" w:type="dxa"/>
+          </w:tcPr>
+          <w:p>
+            <w:r>
+              <w:t>To test clicking on the “Add” button without entering any</w:t>
+            </w:r>
+            <w:r>
+              <w:t xml:space="preserve"> texts</w:t>
+            </w:r>
+            <w:r>
+              <w:t xml:space="preserve"> in the input textbox</w:t>
+            </w:r>
+          </w:p>
+          <w:p/>
+        </w:tc>
+        <w:tc>
+          <w:tcPr>
+            <w:tcW w:w="1205" w:type="dxa"/>
+          </w:tcPr>
+          <w:p>
+            <w:r>
+              <w:t>Click “Add” button</w:t>
+            </w:r>
+          </w:p>
+        </w:tc>
+        <w:tc>
+          <w:tcPr>
+            <w:tcW w:w="2200" w:type="dxa"/>
+          </w:tcPr>
+          <w:p>
+            <w:r>
+              <w:t>Displays a pop up “Unable to add!”</w:t>
+            </w:r>
+          </w:p>
+          <w:p/>
         </w:tc>
         <w:tc>
           <w:tcPr>
@@ -1645,21 +1809,7 @@
           </w:tcPr>
           <w:p>
             <w:r>
-              <w:t xml:space="preserve">The font for </w:t>
-            </w:r>
-            <w:proofErr w:type="spellStart"/>
-            <w:r>
-              <w:t>Todo’s</w:t>
-            </w:r>
-            <w:proofErr w:type="spellEnd"/>
-            <w:r>
-              <w:t xml:space="preserve"> navigation button at the navigation bar becomes white colour</w:t>
-            </w:r>
-          </w:p>
-          <w:p/>
-          <w:p>
-            <w:r>
-              <w:t xml:space="preserve">Navigate directly to </w:t>
+              <w:t xml:space="preserve">Remain on the same page </w:t>
             </w:r>
           </w:p>
           <w:p>
@@ -1688,7 +1838,6 @@
               <w:rPr>
                 <w:color w:val="000000" w:themeColor="text1"/>
               </w:rPr>
-              <w:lastRenderedPageBreak/>
               <w:t xml:space="preserve">Display page title: </w:t>
             </w:r>
             <w:r>
@@ -1714,28 +1863,31 @@
               <w:t>odo” and “View all your current and active todo items.”</w:t>
             </w:r>
           </w:p>
-          <w:p>
-            <w:pPr>
-              <w:pStyle w:val="Heading1"/>
-              <w:outlineLvl w:val="0"/>
-              <w:rPr>
-                <w:rFonts w:ascii="Times New Roman" w:eastAsia="Times New Roman" w:hAnsi="Times New Roman" w:cs="Times New Roman"/>
-                <w:b/>
-                <w:bCs/>
-                <w:color w:val="000000"/>
-                <w:kern w:val="36"/>
-                <w:sz w:val="22"/>
-                <w:szCs w:val="22"/>
-                <w:lang w:eastAsia="en-SG"/>
-              </w:rPr>
-            </w:pPr>
-          </w:p>
-          <w:p/>
-          <w:p>
-            <w:r>
-              <w:t>Display input textbox and add button</w:t>
-            </w:r>
-          </w:p>
+          <w:p/>
+          <w:p>
+            <w:r>
+              <w:t xml:space="preserve">On top of the todo textbox with its “Add” button, it </w:t>
+            </w:r>
+            <w:r>
+              <w:t xml:space="preserve">displays </w:t>
+            </w:r>
+            <w:r>
+              <w:t xml:space="preserve">a bullet point </w:t>
+            </w:r>
+            <w:r>
+              <w:t>and a “</w:t>
+            </w:r>
+            <w:r>
+              <w:t>Delete</w:t>
+            </w:r>
+            <w:r>
+              <w:t>”</w:t>
+            </w:r>
+            <w:r>
+              <w:t xml:space="preserve"> button</w:t>
+            </w:r>
+          </w:p>
+          <w:p/>
           <w:p/>
         </w:tc>
         <w:tc>
@@ -1743,12 +1895,13 @@
             <w:tcW w:w="2126" w:type="dxa"/>
           </w:tcPr>
           <w:p>
-            <w:pPr>
-              <w:jc w:val="center"/>
-            </w:pPr>
-            <w:r>
-              <w:lastRenderedPageBreak/>
-              <w:t>-</w:t>
+            <w:r>
+              <w:t>[Fail]:</w:t>
+            </w:r>
+          </w:p>
+          <w:p>
+            <w:r>
+              <w:t>Validation not set!</w:t>
             </w:r>
           </w:p>
         </w:tc>
@@ -1763,7 +1916,7 @@
               <w:jc w:val="center"/>
             </w:pPr>
             <w:r>
-              <w:t>2</w:t>
+              <w:t>3</w:t>
             </w:r>
           </w:p>
         </w:tc>
@@ -1773,16 +1926,36 @@
           </w:tcPr>
           <w:p>
             <w:r>
-              <w:t>To test clicking on the “Add” button without entering any</w:t>
-            </w:r>
-            <w:r>
-              <w:t xml:space="preserve"> texts</w:t>
-            </w:r>
-            <w:r>
-              <w:t xml:space="preserve"> in the input textbox</w:t>
-            </w:r>
-          </w:p>
-          <w:p/>
+              <w:t>To test</w:t>
+            </w:r>
+            <w:r>
+              <w:t xml:space="preserve"> clicking on the “Add” button with </w:t>
+            </w:r>
+            <w:r>
+              <w:t xml:space="preserve">input text </w:t>
+            </w:r>
+            <w:r>
+              <w:t>entered</w:t>
+            </w:r>
+            <w:r>
+              <w:t xml:space="preserve"> </w:t>
+            </w:r>
+            <w:r>
+              <w:t xml:space="preserve">in </w:t>
+            </w:r>
+            <w:r>
+              <w:t xml:space="preserve">the input </w:t>
+            </w:r>
+            <w:r>
+              <w:t>text</w:t>
+            </w:r>
+            <w:r>
+              <w:t>box</w:t>
+            </w:r>
+            <w:r>
+              <w:t xml:space="preserve"> </w:t>
+            </w:r>
+          </w:p>
         </w:tc>
         <w:tc>
           <w:tcPr>
@@ -1790,6 +1963,12 @@
           </w:tcPr>
           <w:p>
             <w:r>
+              <w:t>Textbox: Play Final Fantasy XIII</w:t>
+            </w:r>
+          </w:p>
+          <w:p/>
+          <w:p>
+            <w:r>
               <w:t>Click “Add” button</w:t>
             </w:r>
           </w:p>
@@ -1800,10 +1979,9 @@
           </w:tcPr>
           <w:p>
             <w:r>
-              <w:t>Displays a pop up “Unable to add!”</w:t>
-            </w:r>
-          </w:p>
-          <w:p/>
+              <w:t>“Play Final Fantasy XIII” is added.</w:t>
+            </w:r>
+          </w:p>
         </w:tc>
         <w:tc>
           <w:tcPr>
@@ -1868,28 +2046,13 @@
           <w:p/>
           <w:p>
             <w:r>
-              <w:t xml:space="preserve">On top of the todo textbox with its “Add” button, it </w:t>
-            </w:r>
-            <w:r>
-              <w:t xml:space="preserve">displays </w:t>
-            </w:r>
-            <w:r>
-              <w:t xml:space="preserve">a bullet point </w:t>
-            </w:r>
-            <w:r>
-              <w:t>and a “</w:t>
-            </w:r>
-            <w:r>
-              <w:t>Delete</w:t>
-            </w:r>
-            <w:r>
-              <w:t>”</w:t>
-            </w:r>
-            <w:r>
-              <w:t xml:space="preserve"> button</w:t>
-            </w:r>
-          </w:p>
-          <w:p/>
+              <w:t xml:space="preserve">On top of the todo textbox </w:t>
+            </w:r>
+            <w:r>
+              <w:lastRenderedPageBreak/>
+              <w:t>with its “Add” button, it displays a bullet point with “Play Final Fantasy XIII” and a “Delete” button</w:t>
+            </w:r>
+          </w:p>
           <w:p/>
         </w:tc>
         <w:tc>
@@ -1897,13 +2060,12 @@
             <w:tcW w:w="2126" w:type="dxa"/>
           </w:tcPr>
           <w:p>
-            <w:r>
-              <w:t>[Fail]:</w:t>
-            </w:r>
-          </w:p>
-          <w:p>
-            <w:r>
-              <w:t>Validation not set!</w:t>
+            <w:pPr>
+              <w:jc w:val="center"/>
+            </w:pPr>
+            <w:r>
+              <w:lastRenderedPageBreak/>
+              <w:t>-</w:t>
             </w:r>
           </w:p>
         </w:tc>
@@ -1918,7 +2080,7 @@
               <w:jc w:val="center"/>
             </w:pPr>
             <w:r>
-              <w:t>3</w:t>
+              <w:t>4</w:t>
             </w:r>
           </w:p>
         </w:tc>
@@ -1928,13 +2090,13 @@
           </w:tcPr>
           <w:p>
             <w:r>
-              <w:t>To test</w:t>
-            </w:r>
-            <w:r>
-              <w:t xml:space="preserve"> clicking on the “Add” button with </w:t>
-            </w:r>
-            <w:r>
-              <w:t xml:space="preserve">input text </w:t>
+              <w:t xml:space="preserve">To </w:t>
+            </w:r>
+            <w:r>
+              <w:t>t</w:t>
+            </w:r>
+            <w:r>
+              <w:t xml:space="preserve">est clicking on the “Add” button with symbols </w:t>
             </w:r>
             <w:r>
               <w:t>entered</w:t>
@@ -1946,17 +2108,14 @@
               <w:t xml:space="preserve">in </w:t>
             </w:r>
             <w:r>
-              <w:t xml:space="preserve">the input </w:t>
-            </w:r>
-            <w:r>
-              <w:t>text</w:t>
+              <w:t>the</w:t>
+            </w:r>
+            <w:r>
+              <w:t xml:space="preserve"> input text</w:t>
             </w:r>
             <w:r>
               <w:t>box</w:t>
             </w:r>
-            <w:r>
-              <w:t xml:space="preserve"> </w:t>
-            </w:r>
           </w:p>
         </w:tc>
         <w:tc>
@@ -1964,11 +2123,40 @@
             <w:tcW w:w="1205" w:type="dxa"/>
           </w:tcPr>
           <w:p>
-            <w:r>
-              <w:t>Textbox: Play Final Fantasy XIII</w:t>
-            </w:r>
-          </w:p>
-          <w:p/>
+            <w:pPr>
+              <w:rPr>
+                <w:color w:val="000000"/>
+              </w:rPr>
+            </w:pPr>
+            <w:r>
+              <w:t xml:space="preserve">Textbox: </w:t>
+            </w:r>
+            <w:r>
+              <w:rPr>
+                <w:color w:val="000000"/>
+              </w:rPr>
+              <w:t>~`!@#$%^&amp;*()_+}{</w:t>
+            </w:r>
+            <w:r>
+              <w:rPr>
+                <w:color w:val="000000"/>
+              </w:rPr>
+              <w:t>“</w:t>
+            </w:r>
+            <w:r>
+              <w:rPr>
+                <w:color w:val="000000"/>
+              </w:rPr>
+              <w:t>:&lt;&gt;?|\</w:t>
+            </w:r>
+          </w:p>
+          <w:p>
+            <w:pPr>
+              <w:rPr>
+                <w:color w:val="000000"/>
+              </w:rPr>
+            </w:pPr>
+          </w:p>
           <w:p>
             <w:r>
               <w:t>Click “Add” button</w:t>
@@ -1980,10 +2168,40 @@
             <w:tcW w:w="2200" w:type="dxa"/>
           </w:tcPr>
           <w:p>
-            <w:r>
-              <w:t>“Play Final Fantasy XIII” is added.</w:t>
-            </w:r>
-          </w:p>
+            <w:pPr>
+              <w:rPr>
+                <w:color w:val="000000"/>
+              </w:rPr>
+            </w:pPr>
+            <w:r>
+              <w:t>“</w:t>
+            </w:r>
+            <w:r>
+              <w:rPr>
+                <w:color w:val="000000"/>
+              </w:rPr>
+              <w:t>~`!@#$%^&amp;*()_+}{</w:t>
+            </w:r>
+            <w:r>
+              <w:rPr>
+                <w:color w:val="000000"/>
+              </w:rPr>
+              <w:t>“</w:t>
+            </w:r>
+            <w:r>
+              <w:rPr>
+                <w:color w:val="000000"/>
+              </w:rPr>
+              <w:t>:&lt;&gt;?|\</w:t>
+            </w:r>
+            <w:r>
+              <w:rPr>
+                <w:color w:val="000000"/>
+              </w:rPr>
+              <w:t>” is added.</w:t>
+            </w:r>
+          </w:p>
+          <w:p/>
         </w:tc>
         <w:tc>
           <w:tcPr>
@@ -2048,11 +2266,28 @@
           <w:p/>
           <w:p>
             <w:r>
-              <w:t xml:space="preserve">On top of the todo textbox </w:t>
-            </w:r>
-            <w:r>
-              <w:lastRenderedPageBreak/>
-              <w:t>with its “Add” button, it displays a bullet point with “Play Final Fantasy XIII” and a “Delete” button</w:t>
+              <w:t>On top of the todo textbox with its “Add” button, it displays a bullet point with “</w:t>
+            </w:r>
+            <w:r>
+              <w:rPr>
+                <w:color w:val="000000"/>
+              </w:rPr>
+              <w:t>~`!@#$%^&amp;*()_+}{</w:t>
+            </w:r>
+            <w:r>
+              <w:rPr>
+                <w:color w:val="000000"/>
+              </w:rPr>
+              <w:t>“</w:t>
+            </w:r>
+            <w:r>
+              <w:rPr>
+                <w:color w:val="000000"/>
+              </w:rPr>
+              <w:t>:&lt;&gt;?|\</w:t>
+            </w:r>
+            <w:r>
+              <w:t>” and a “Delete” button</w:t>
             </w:r>
           </w:p>
           <w:p/>
@@ -2066,7 +2301,6 @@
               <w:jc w:val="center"/>
             </w:pPr>
             <w:r>
-              <w:lastRenderedPageBreak/>
               <w:t>-</w:t>
             </w:r>
           </w:p>
@@ -2082,7 +2316,7 @@
               <w:jc w:val="center"/>
             </w:pPr>
             <w:r>
-              <w:t>4</w:t>
+              <w:t>5</w:t>
             </w:r>
           </w:p>
         </w:tc>
@@ -2098,22 +2332,22 @@
               <w:t>t</w:t>
             </w:r>
             <w:r>
-              <w:t xml:space="preserve">est clicking on the “Add” button with symbols </w:t>
-            </w:r>
-            <w:r>
-              <w:t>entered</w:t>
+              <w:t xml:space="preserve">est clicking on the “Add” button with </w:t>
+            </w:r>
+            <w:r>
+              <w:t>input texts, spacing, numbers and</w:t>
+            </w:r>
+            <w:r>
+              <w:t xml:space="preserve"> symbols entered</w:t>
             </w:r>
             <w:r>
               <w:t xml:space="preserve"> </w:t>
             </w:r>
             <w:r>
-              <w:t xml:space="preserve">in </w:t>
-            </w:r>
-            <w:r>
-              <w:t>the</w:t>
-            </w:r>
-            <w:r>
-              <w:t xml:space="preserve"> input text</w:t>
+              <w:t xml:space="preserve">into </w:t>
+            </w:r>
+            <w:r>
+              <w:t>the input text</w:t>
             </w:r>
             <w:r>
               <w:t>box</w:t>
@@ -2137,64 +2371,100 @@
               <w:rPr>
                 <w:color w:val="000000"/>
               </w:rPr>
-              <w:t>~`!@#$%^&amp;*()_+}{</w:t>
+              <w:t>Hang out with friends</w:t>
             </w:r>
             <w:r>
               <w:rPr>
                 <w:color w:val="000000"/>
               </w:rPr>
+              <w:t>!</w:t>
+            </w:r>
+            <w:r>
+              <w:rPr>
+                <w:color w:val="000000"/>
+              </w:rPr>
+              <w:t xml:space="preserve"> </w:t>
+            </w:r>
+            <w:r>
+              <w:rPr>
+                <w:color w:val="000000"/>
+              </w:rPr>
+              <w:t>8</w:t>
+            </w:r>
+            <w:r>
+              <w:rPr>
+                <w:color w:val="000000"/>
+              </w:rPr>
+              <w:t>^.^</w:t>
+            </w:r>
+            <w:r>
+              <w:rPr>
+                <w:color w:val="000000"/>
+              </w:rPr>
+              <w:t>8</w:t>
+            </w:r>
+          </w:p>
+          <w:p>
+            <w:pPr>
+              <w:rPr>
+                <w:color w:val="000000"/>
+              </w:rPr>
+            </w:pPr>
+          </w:p>
+          <w:p>
+            <w:r>
+              <w:t>Click “Add” button</w:t>
+            </w:r>
+          </w:p>
+        </w:tc>
+        <w:tc>
+          <w:tcPr>
+            <w:tcW w:w="2200" w:type="dxa"/>
+          </w:tcPr>
+          <w:p>
+            <w:pPr>
+              <w:rPr>
+                <w:color w:val="000000"/>
+              </w:rPr>
+            </w:pPr>
+            <w:r>
               <w:t>“</w:t>
             </w:r>
             <w:r>
               <w:rPr>
                 <w:color w:val="000000"/>
               </w:rPr>
-              <w:t>:&lt;&gt;?|\</w:t>
-            </w:r>
-          </w:p>
-          <w:p>
-            <w:pPr>
+              <w:t>Hang out with friends</w:t>
+            </w:r>
+            <w:r>
               <w:rPr>
                 <w:color w:val="000000"/>
               </w:rPr>
-            </w:pPr>
-          </w:p>
-          <w:p>
-            <w:r>
-              <w:t>Click “Add” button</w:t>
-            </w:r>
-          </w:p>
-        </w:tc>
-        <w:tc>
-          <w:tcPr>
-            <w:tcW w:w="2200" w:type="dxa"/>
-          </w:tcPr>
-          <w:p>
-            <w:pPr>
+              <w:t>!</w:t>
+            </w:r>
+            <w:r>
               <w:rPr>
                 <w:color w:val="000000"/>
               </w:rPr>
-            </w:pPr>
-            <w:r>
-              <w:t>“</w:t>
+              <w:t xml:space="preserve"> </w:t>
             </w:r>
             <w:r>
               <w:rPr>
                 <w:color w:val="000000"/>
               </w:rPr>
-              <w:t>~`!@#$%^&amp;*()_+}{</w:t>
+              <w:t>8</w:t>
             </w:r>
             <w:r>
               <w:rPr>
                 <w:color w:val="000000"/>
               </w:rPr>
-              <w:t>“</w:t>
+              <w:t>^.^</w:t>
             </w:r>
             <w:r>
               <w:rPr>
                 <w:color w:val="000000"/>
               </w:rPr>
-              <w:t>:&lt;&gt;?|\</w:t>
+              <w:t>8</w:t>
             </w:r>
             <w:r>
               <w:rPr>
@@ -2268,31 +2538,52 @@
           <w:p/>
           <w:p>
             <w:r>
-              <w:t>On top of the todo textbox with its “Add” button, it displays a bullet point with “</w:t>
+              <w:t xml:space="preserve">On top of the todo textbox with its “Add” button, it displays a bullet </w:t>
+            </w:r>
+            <w:r>
+              <w:lastRenderedPageBreak/>
+              <w:t>point with “</w:t>
             </w:r>
             <w:r>
               <w:rPr>
                 <w:color w:val="000000"/>
               </w:rPr>
-              <w:t>~`!@#$%^&amp;*()_+}{</w:t>
+              <w:t>Hang out with friends</w:t>
             </w:r>
             <w:r>
               <w:rPr>
                 <w:color w:val="000000"/>
               </w:rPr>
-              <w:t>“</w:t>
+              <w:t>!</w:t>
             </w:r>
             <w:r>
               <w:rPr>
                 <w:color w:val="000000"/>
               </w:rPr>
-              <w:t>:&lt;&gt;?|\</w:t>
+              <w:t xml:space="preserve"> </w:t>
+            </w:r>
+            <w:r>
+              <w:rPr>
+                <w:color w:val="000000"/>
+              </w:rPr>
+              <w:t>8</w:t>
+            </w:r>
+            <w:r>
+              <w:rPr>
+                <w:color w:val="000000"/>
+              </w:rPr>
+              <w:t>^.^</w:t>
+            </w:r>
+            <w:r>
+              <w:rPr>
+                <w:color w:val="000000"/>
+              </w:rPr>
+              <w:t>8</w:t>
             </w:r>
             <w:r>
               <w:t>” and a “Delete” button</w:t>
             </w:r>
           </w:p>
-          <w:p/>
         </w:tc>
         <w:tc>
           <w:tcPr>
@@ -2303,6 +2594,7 @@
               <w:jc w:val="center"/>
             </w:pPr>
             <w:r>
+              <w:lastRenderedPageBreak/>
               <w:t>-</w:t>
             </w:r>
           </w:p>
@@ -2318,7 +2610,7 @@
               <w:jc w:val="center"/>
             </w:pPr>
             <w:r>
-              <w:t>5</w:t>
+              <w:t>6</w:t>
             </w:r>
           </w:p>
         </w:tc>
@@ -2328,31 +2620,13 @@
           </w:tcPr>
           <w:p>
             <w:r>
-              <w:t xml:space="preserve">To </w:t>
-            </w:r>
-            <w:r>
-              <w:t>t</w:t>
-            </w:r>
-            <w:r>
-              <w:t xml:space="preserve">est clicking on the “Add” button with </w:t>
-            </w:r>
-            <w:r>
-              <w:t>input texts, spacing, numbers and</w:t>
-            </w:r>
-            <w:r>
-              <w:t xml:space="preserve"> symbols entered</w:t>
-            </w:r>
-            <w:r>
-              <w:t xml:space="preserve"> </w:t>
-            </w:r>
-            <w:r>
-              <w:t xml:space="preserve">into </w:t>
-            </w:r>
-            <w:r>
-              <w:t>the input text</w:t>
-            </w:r>
-            <w:r>
-              <w:t>box</w:t>
+              <w:t xml:space="preserve">To test </w:t>
+            </w:r>
+            <w:r>
+              <w:t xml:space="preserve">clicking </w:t>
+            </w:r>
+            <w:r>
+              <w:t>the delete button for to remove those already added into the todo page</w:t>
             </w:r>
           </w:p>
         </w:tc>
@@ -2361,61 +2635,11 @@
             <w:tcW w:w="1205" w:type="dxa"/>
           </w:tcPr>
           <w:p>
-            <w:pPr>
-              <w:rPr>
-                <w:color w:val="000000"/>
-              </w:rPr>
-            </w:pPr>
-            <w:r>
-              <w:t xml:space="preserve">Textbox: </w:t>
-            </w:r>
-            <w:r>
-              <w:rPr>
-                <w:color w:val="000000"/>
-              </w:rPr>
-              <w:t>Hang out with friends</w:t>
-            </w:r>
-            <w:r>
-              <w:rPr>
-                <w:color w:val="000000"/>
-              </w:rPr>
-              <w:t>!</w:t>
-            </w:r>
-            <w:r>
-              <w:rPr>
-                <w:color w:val="000000"/>
-              </w:rPr>
-              <w:t xml:space="preserve"> </w:t>
-            </w:r>
-            <w:r>
-              <w:rPr>
-                <w:color w:val="000000"/>
-              </w:rPr>
-              <w:t>8</w:t>
-            </w:r>
-            <w:r>
-              <w:rPr>
-                <w:color w:val="000000"/>
-              </w:rPr>
-              <w:t>^.^</w:t>
-            </w:r>
-            <w:r>
-              <w:rPr>
-                <w:color w:val="000000"/>
-              </w:rPr>
-              <w:t>8</w:t>
-            </w:r>
-          </w:p>
-          <w:p>
-            <w:pPr>
-              <w:rPr>
-                <w:color w:val="000000"/>
-              </w:rPr>
-            </w:pPr>
-          </w:p>
-          <w:p>
-            <w:r>
-              <w:t>Click “Add” button</w:t>
+            <w:r>
+              <w:t>Click “Delete” button</w:t>
+            </w:r>
+            <w:r>
+              <w:t>.</w:t>
             </w:r>
           </w:p>
         </w:tc>
@@ -2424,69 +2648,21 @@
             <w:tcW w:w="2200" w:type="dxa"/>
           </w:tcPr>
           <w:p>
-            <w:pPr>
-              <w:rPr>
-                <w:color w:val="000000"/>
-              </w:rPr>
-            </w:pPr>
-            <w:r>
-              <w:t>“</w:t>
-            </w:r>
-            <w:r>
-              <w:rPr>
-                <w:color w:val="000000"/>
-              </w:rPr>
-              <w:t>Hang out with friends</w:t>
-            </w:r>
-            <w:r>
-              <w:rPr>
-                <w:color w:val="000000"/>
-              </w:rPr>
-              <w:t>!</w:t>
-            </w:r>
-            <w:r>
-              <w:rPr>
-                <w:color w:val="000000"/>
-              </w:rPr>
-              <w:t xml:space="preserve"> </w:t>
-            </w:r>
-            <w:r>
-              <w:rPr>
-                <w:color w:val="000000"/>
-              </w:rPr>
-              <w:t>8</w:t>
-            </w:r>
-            <w:r>
-              <w:rPr>
-                <w:color w:val="000000"/>
-              </w:rPr>
-              <w:t>^.^</w:t>
-            </w:r>
-            <w:r>
-              <w:rPr>
-                <w:color w:val="000000"/>
-              </w:rPr>
-              <w:t>8</w:t>
-            </w:r>
-            <w:r>
-              <w:rPr>
-                <w:color w:val="000000"/>
-              </w:rPr>
-              <w:t>” is added.</w:t>
-            </w:r>
-          </w:p>
-          <w:p/>
-        </w:tc>
-        <w:tc>
-          <w:tcPr>
-            <w:tcW w:w="1698" w:type="dxa"/>
-          </w:tcPr>
+            <w:r>
+              <w:t>Texts with bullet points added</w:t>
+            </w:r>
+            <w:r>
+              <w:t xml:space="preserve"> previously</w:t>
+            </w:r>
+            <w:r>
+              <w:t xml:space="preserve"> into the todo page are successfully removed and all delete buttons are disappeared</w:t>
+            </w:r>
+          </w:p>
+          <w:p/>
           <w:p>
             <w:r>
               <w:t xml:space="preserve">Remain on the same page </w:t>
             </w:r>
-          </w:p>
-          <w:p>
             <w:hyperlink r:id="rId21" w:history="1">
               <w:r>
                 <w:rPr>
@@ -2496,233 +2672,55 @@
               </w:r>
             </w:hyperlink>
           </w:p>
-          <w:p/>
-          <w:p>
-            <w:pPr>
-              <w:pStyle w:val="Heading5"/>
-              <w:shd w:val="clear" w:color="auto" w:fill="FFFFFF"/>
-              <w:spacing w:before="0"/>
-              <w:outlineLvl w:val="4"/>
-              <w:rPr>
-                <w:rFonts w:ascii="Segoe UI" w:hAnsi="Segoe UI" w:cs="Segoe UI"/>
-                <w:color w:val="212529"/>
-              </w:rPr>
-            </w:pPr>
-            <w:r>
-              <w:rPr>
-                <w:color w:val="000000" w:themeColor="text1"/>
-              </w:rPr>
-              <w:t xml:space="preserve">Display page title: </w:t>
-            </w:r>
-            <w:r>
-              <w:rPr>
-                <w:color w:val="000000" w:themeColor="text1"/>
-              </w:rPr>
-              <w:t>“</w:t>
-            </w:r>
-            <w:r>
-              <w:rPr>
-                <w:rFonts w:asciiTheme="minorHAnsi" w:hAnsiTheme="minorHAnsi" w:cstheme="minorHAnsi"/>
-                <w:color w:val="000000" w:themeColor="text1"/>
-              </w:rPr>
-              <w:t>T</w:t>
-            </w:r>
-            <w:r>
-              <w:rPr>
-                <w:rFonts w:asciiTheme="minorHAnsi" w:eastAsia="Times New Roman" w:hAnsiTheme="minorHAnsi" w:cstheme="minorHAnsi"/>
-                <w:color w:val="000000"/>
-                <w:kern w:val="36"/>
+          <w:p>
+            <w:pPr>
+              <w:rPr>
                 <w:lang w:eastAsia="en-SG"/>
               </w:rPr>
-              <w:t>odo” and “View all your current and active todo items.”</w:t>
-            </w:r>
-          </w:p>
-          <w:p/>
-          <w:p>
-            <w:r>
-              <w:t xml:space="preserve">On top of the todo textbox with its “Add” button, it displays a bullet </w:t>
-            </w:r>
-            <w:r>
-              <w:lastRenderedPageBreak/>
-              <w:t>point with “</w:t>
-            </w:r>
-            <w:r>
-              <w:rPr>
-                <w:color w:val="000000"/>
-              </w:rPr>
-              <w:t>Hang out with friends</w:t>
-            </w:r>
-            <w:r>
-              <w:rPr>
-                <w:color w:val="000000"/>
-              </w:rPr>
-              <w:t>!</w:t>
-            </w:r>
-            <w:r>
-              <w:rPr>
-                <w:color w:val="000000"/>
-              </w:rPr>
+            </w:pPr>
+          </w:p>
+          <w:p>
+            <w:pPr>
+              <w:rPr>
+                <w:lang w:eastAsia="en-SG"/>
+              </w:rPr>
+            </w:pPr>
+            <w:r>
+              <w:rPr>
+                <w:lang w:eastAsia="en-SG"/>
+              </w:rPr>
+              <w:t>Display an empty input textbox and “Add” button</w:t>
+            </w:r>
+          </w:p>
+          <w:p/>
+          <w:p/>
+          <w:p/>
+          <w:p/>
+        </w:tc>
+        <w:tc>
+          <w:tcPr>
+            <w:tcW w:w="1698" w:type="dxa"/>
+          </w:tcPr>
+          <w:p>
+            <w:r>
+              <w:t>All texts with bullet points added previously into the todo page are successfully removed and all delete buttons are</w:t>
+            </w:r>
+            <w:r>
               <w:t xml:space="preserve"> </w:t>
             </w:r>
             <w:r>
-              <w:rPr>
-                <w:color w:val="000000"/>
-              </w:rPr>
-              <w:t>8</w:t>
-            </w:r>
-            <w:r>
-              <w:rPr>
-                <w:color w:val="000000"/>
-              </w:rPr>
-              <w:t>^.^</w:t>
-            </w:r>
-            <w:r>
-              <w:rPr>
-                <w:color w:val="000000"/>
-              </w:rPr>
-              <w:t>8</w:t>
-            </w:r>
-            <w:r>
-              <w:t>” and a “Delete” button</w:t>
-            </w:r>
-          </w:p>
-        </w:tc>
-        <w:tc>
-          <w:tcPr>
-            <w:tcW w:w="2126" w:type="dxa"/>
-          </w:tcPr>
-          <w:p>
-            <w:pPr>
-              <w:jc w:val="center"/>
-            </w:pPr>
-            <w:r>
-              <w:lastRenderedPageBreak/>
-              <w:t>-</w:t>
-            </w:r>
-          </w:p>
-        </w:tc>
-      </w:tr>
-      <w:tr>
-        <w:tc>
-          <w:tcPr>
-            <w:tcW w:w="988" w:type="dxa"/>
-          </w:tcPr>
-          <w:p>
-            <w:pPr>
-              <w:jc w:val="center"/>
-            </w:pPr>
-            <w:r>
-              <w:t>6</w:t>
-            </w:r>
-          </w:p>
-        </w:tc>
-        <w:tc>
-          <w:tcPr>
-            <w:tcW w:w="1701" w:type="dxa"/>
-          </w:tcPr>
-          <w:p>
-            <w:r>
-              <w:t xml:space="preserve">To test </w:t>
-            </w:r>
-            <w:r>
-              <w:t xml:space="preserve">clicking </w:t>
-            </w:r>
-            <w:r>
-              <w:t>the delete button for to remove those already added into the todo page</w:t>
-            </w:r>
-          </w:p>
-        </w:tc>
-        <w:tc>
-          <w:tcPr>
-            <w:tcW w:w="1205" w:type="dxa"/>
-          </w:tcPr>
-          <w:p>
-            <w:r>
-              <w:t>Click “Delete” button</w:t>
+              <w:t>disappeared</w:t>
             </w:r>
             <w:r>
               <w:t>.</w:t>
             </w:r>
           </w:p>
-        </w:tc>
-        <w:tc>
-          <w:tcPr>
-            <w:tcW w:w="2200" w:type="dxa"/>
-          </w:tcPr>
-          <w:p>
-            <w:r>
-              <w:t>Texts with bullet points added</w:t>
-            </w:r>
-            <w:r>
-              <w:t xml:space="preserve"> previously</w:t>
-            </w:r>
-            <w:r>
-              <w:t xml:space="preserve"> into the todo page are successfully removed and all delete buttons are disappeared</w:t>
-            </w:r>
-          </w:p>
           <w:p/>
           <w:p>
             <w:r>
               <w:t xml:space="preserve">Remain on the same page </w:t>
             </w:r>
             <w:hyperlink r:id="rId22" w:history="1">
-              <w:r>
-                <w:rPr>
-                  <w:rStyle w:val="Hyperlink"/>
-                </w:rPr>
-                <w:t>http://localhost:8000/todo/</w:t>
-              </w:r>
-            </w:hyperlink>
-          </w:p>
-          <w:p>
-            <w:pPr>
-              <w:rPr>
-                <w:lang w:eastAsia="en-SG"/>
-              </w:rPr>
-            </w:pPr>
-          </w:p>
-          <w:p>
-            <w:pPr>
-              <w:rPr>
-                <w:lang w:eastAsia="en-SG"/>
-              </w:rPr>
-            </w:pPr>
-            <w:r>
-              <w:rPr>
-                <w:lang w:eastAsia="en-SG"/>
-              </w:rPr>
-              <w:t>Display an empty input textbox and “Add” button</w:t>
-            </w:r>
-          </w:p>
-          <w:p/>
-          <w:p/>
-          <w:p/>
-          <w:p/>
-        </w:tc>
-        <w:tc>
-          <w:tcPr>
-            <w:tcW w:w="1698" w:type="dxa"/>
-          </w:tcPr>
-          <w:p>
-            <w:r>
-              <w:t>All texts with bullet points added previously into the todo page are successfully removed and all delete buttons are</w:t>
-            </w:r>
-            <w:r>
-              <w:t xml:space="preserve"> </w:t>
-            </w:r>
-            <w:r>
-              <w:t>disappeared</w:t>
-            </w:r>
-            <w:r>
-              <w:t>.</w:t>
-            </w:r>
-          </w:p>
-          <w:p/>
-          <w:p>
-            <w:r>
-              <w:t xml:space="preserve">Remain on the same page </w:t>
-            </w:r>
-            <w:hyperlink r:id="rId23" w:history="1">
               <w:r>
                 <w:rPr>
                   <w:rStyle w:val="Hyperlink"/>
@@ -2778,7 +2776,7 @@
                     <pic:cNvPicPr/>
                   </pic:nvPicPr>
                   <pic:blipFill>
-                    <a:blip r:embed="rId24"/>
+                    <a:blip r:embed="rId23"/>
                     <a:stretch>
                       <a:fillRect/>
                     </a:stretch>
@@ -3107,7 +3105,7 @@
             <w:r>
               <w:t>Display direct to “</w:t>
             </w:r>
-            <w:hyperlink r:id="rId25" w:history="1">
+            <w:hyperlink r:id="rId24" w:history="1">
               <w:r>
                 <w:rPr>
                   <w:rStyle w:val="Hyperlink"/>
@@ -3183,7 +3181,7 @@
                           <pic:cNvPicPr/>
                         </pic:nvPicPr>
                         <pic:blipFill>
-                          <a:blip r:embed="rId26" cstate="print">
+                          <a:blip r:embed="rId25" cstate="print">
                             <a:extLst>
                               <a:ext uri="{28A0092B-C50C-407E-A947-70E740481C1C}">
                                 <a14:useLocalDpi xmlns:a14="http://schemas.microsoft.com/office/drawing/2010/main" val="0"/>
@@ -3246,7 +3244,7 @@
                     <pic:cNvPicPr/>
                   </pic:nvPicPr>
                   <pic:blipFill>
-                    <a:blip r:embed="rId27">
+                    <a:blip r:embed="rId26">
                       <a:extLst>
                         <a:ext uri="{28A0092B-C50C-407E-A947-70E740481C1C}">
                           <a14:useLocalDpi xmlns:a14="http://schemas.microsoft.com/office/drawing/2010/main" val="0"/>
@@ -3968,7 +3966,7 @@
             <w:r>
               <w:t xml:space="preserve">Display direct to </w:t>
             </w:r>
-            <w:hyperlink r:id="rId28" w:history="1">
+            <w:hyperlink r:id="rId27" w:history="1">
               <w:r>
                 <w:rPr>
                   <w:color w:val="0000FF"/>
@@ -4142,8 +4140,6 @@
               </w:rPr>
               <w:t>s</w:t>
             </w:r>
-            <w:bookmarkStart w:id="0" w:name="_GoBack"/>
-            <w:bookmarkEnd w:id="0"/>
             <w:r>
               <w:rPr>
                 <w:rFonts w:cstheme="minorHAnsi"/>
@@ -4694,7 +4690,7 @@
                     <pic:cNvPicPr/>
                   </pic:nvPicPr>
                   <pic:blipFill>
-                    <a:blip r:embed="rId29">
+                    <a:blip r:embed="rId28">
                       <a:extLst>
                         <a:ext uri="{28A0092B-C50C-407E-A947-70E740481C1C}">
                           <a14:useLocalDpi xmlns:a14="http://schemas.microsoft.com/office/drawing/2010/main" val="0"/>

</xml_diff>